<commit_message>
Adicionado os processos do negocio e o ambiente do usuario
</commit_message>
<xml_diff>
--- a/Negocio/visao_negocio.docx
+++ b/Negocio/visao_negocio.docx
@@ -29,7 +29,7 @@
         <w:rPr>
           <w:lang w:val="pt-BR"/>
         </w:rPr>
-        <w:t>&lt;Nome do Projeto&gt;</w:t>
+        <w:t>Projeto ESII</w:t>
       </w:r>
       <w:r>
         <w:fldChar w:fldCharType="end"/>
@@ -804,19 +804,17 @@
               <w:lang w:val="pt-BR"/>
             </w:rPr>
           </w:pPr>
-          <w:proofErr w:type="gramStart"/>
           <w:r>
             <w:rPr>
               <w:lang w:val="pt-BR"/>
             </w:rPr>
-            <w:t>2.1  &lt;</w:t>
+            <w:t xml:space="preserve">2.1  </w:t>
           </w:r>
-          <w:proofErr w:type="gramEnd"/>
           <w:r>
             <w:rPr>
               <w:lang w:val="pt-BR"/>
             </w:rPr>
-            <w:t>umObjetivo&gt;</w:t>
+            <w:t>Proposição de código e exemplificação de um centro de distribuição.</w:t>
           </w:r>
           <w:r>
             <w:rPr>
@@ -825,43 +823,6 @@
             <w:tab/>
           </w:r>
           <w:hyperlink w:anchor="__RefHeading___Toc105_3690376769">
-            <w:r>
-              <w:rPr>
-                <w:rStyle w:val="IndexLink"/>
-                <w:lang w:val="pt-BR"/>
-              </w:rPr>
-              <w:t>4</w:t>
-            </w:r>
-          </w:hyperlink>
-        </w:p>
-        <w:p>
-          <w:pPr>
-            <w:pStyle w:val="Sumrio2"/>
-            <w:rPr>
-              <w:lang w:val="pt-BR"/>
-            </w:rPr>
-          </w:pPr>
-          <w:proofErr w:type="gramStart"/>
-          <w:r>
-            <w:rPr>
-              <w:lang w:val="pt-BR"/>
-            </w:rPr>
-            <w:t>2.2  &lt;</w:t>
-          </w:r>
-          <w:proofErr w:type="gramEnd"/>
-          <w:r>
-            <w:rPr>
-              <w:lang w:val="pt-BR"/>
-            </w:rPr>
-            <w:t>outroObjetivo&gt;</w:t>
-          </w:r>
-          <w:r>
-            <w:rPr>
-              <w:lang w:val="pt-BR"/>
-            </w:rPr>
-            <w:tab/>
-          </w:r>
-          <w:hyperlink w:anchor="__RefHeading___Toc107_3690376769">
             <w:r>
               <w:rPr>
                 <w:rStyle w:val="IndexLink"/>
@@ -907,19 +868,11 @@
               <w:lang w:val="pt-BR"/>
             </w:rPr>
           </w:pPr>
-          <w:proofErr w:type="gramStart"/>
           <w:r>
             <w:rPr>
               <w:lang w:val="pt-BR"/>
             </w:rPr>
-            <w:t>3.1  Atividades</w:t>
-          </w:r>
-          <w:proofErr w:type="gramEnd"/>
-          <w:r>
-            <w:rPr>
-              <w:lang w:val="pt-BR"/>
-            </w:rPr>
-            <w:t xml:space="preserve"> de Negócio</w:t>
+            <w:t>3.1  Atividades de Negócio</w:t>
           </w:r>
           <w:r>
             <w:rPr>
@@ -944,19 +897,11 @@
               <w:lang w:val="pt-BR"/>
             </w:rPr>
           </w:pPr>
-          <w:proofErr w:type="gramStart"/>
           <w:r>
             <w:rPr>
               <w:lang w:val="pt-BR"/>
             </w:rPr>
-            <w:t>3.2  Processos</w:t>
-          </w:r>
-          <w:proofErr w:type="gramEnd"/>
-          <w:r>
-            <w:rPr>
-              <w:lang w:val="pt-BR"/>
-            </w:rPr>
-            <w:t xml:space="preserve"> de Negócio</w:t>
+            <w:t>3.2  Processos de Negócio</w:t>
           </w:r>
           <w:r>
             <w:rPr>
@@ -981,19 +926,11 @@
               <w:lang w:val="pt-BR"/>
             </w:rPr>
           </w:pPr>
-          <w:proofErr w:type="gramStart"/>
           <w:r>
             <w:rPr>
               <w:lang w:val="pt-BR"/>
             </w:rPr>
-            <w:t>3.3  Oportunidade</w:t>
-          </w:r>
-          <w:proofErr w:type="gramEnd"/>
-          <w:r>
-            <w:rPr>
-              <w:lang w:val="pt-BR"/>
-            </w:rPr>
-            <w:t xml:space="preserve"> de Negócios</w:t>
+            <w:t>3.3  Oportunidade de Negócios</w:t>
           </w:r>
           <w:r>
             <w:rPr>
@@ -1018,19 +955,11 @@
               <w:lang w:val="pt-BR"/>
             </w:rPr>
           </w:pPr>
-          <w:proofErr w:type="gramStart"/>
           <w:r>
             <w:rPr>
               <w:lang w:val="pt-BR"/>
             </w:rPr>
-            <w:t>3.4  Descrição</w:t>
-          </w:r>
-          <w:proofErr w:type="gramEnd"/>
-          <w:r>
-            <w:rPr>
-              <w:lang w:val="pt-BR"/>
-            </w:rPr>
-            <w:t xml:space="preserve"> do Problema</w:t>
+            <w:t>3.4  Descrição do Problema</w:t>
           </w:r>
           <w:r>
             <w:rPr>
@@ -1055,19 +984,11 @@
               <w:lang w:val="pt-BR"/>
             </w:rPr>
           </w:pPr>
-          <w:proofErr w:type="gramStart"/>
           <w:r>
             <w:rPr>
               <w:lang w:val="pt-BR"/>
             </w:rPr>
-            <w:t>3.5  Sentença</w:t>
-          </w:r>
-          <w:proofErr w:type="gramEnd"/>
-          <w:r>
-            <w:rPr>
-              <w:lang w:val="pt-BR"/>
-            </w:rPr>
-            <w:t xml:space="preserve"> de Posição do Produto</w:t>
+            <w:t>3.5  Sentença de Posição do Produto</w:t>
           </w:r>
           <w:r>
             <w:rPr>
@@ -1121,19 +1042,11 @@
               <w:lang w:val="pt-BR"/>
             </w:rPr>
           </w:pPr>
-          <w:proofErr w:type="gramStart"/>
           <w:r>
             <w:rPr>
               <w:lang w:val="pt-BR"/>
             </w:rPr>
-            <w:t>4.1  Demografia</w:t>
-          </w:r>
-          <w:proofErr w:type="gramEnd"/>
-          <w:r>
-            <w:rPr>
-              <w:lang w:val="pt-BR"/>
-            </w:rPr>
-            <w:t xml:space="preserve"> do Mercado [Faz mais sentido para software que será vendido]</w:t>
+            <w:t>4.1  Demografia do Mercado [Faz mais sentido para software que será vendido]</w:t>
           </w:r>
           <w:r>
             <w:rPr>
@@ -1158,19 +1071,11 @@
               <w:lang w:val="pt-BR"/>
             </w:rPr>
           </w:pPr>
-          <w:proofErr w:type="gramStart"/>
           <w:r>
             <w:rPr>
               <w:lang w:val="pt-BR"/>
             </w:rPr>
-            <w:t>4.2  Ambiente</w:t>
-          </w:r>
-          <w:proofErr w:type="gramEnd"/>
-          <w:r>
-            <w:rPr>
-              <w:lang w:val="pt-BR"/>
-            </w:rPr>
-            <w:t xml:space="preserve"> do Usuário</w:t>
+            <w:t>4.2  Ambiente do Usuário</w:t>
           </w:r>
           <w:r>
             <w:rPr>
@@ -1195,19 +1100,11 @@
               <w:lang w:val="pt-BR"/>
             </w:rPr>
           </w:pPr>
-          <w:proofErr w:type="gramStart"/>
           <w:r>
             <w:rPr>
               <w:lang w:val="pt-BR"/>
             </w:rPr>
-            <w:t>4.3  Perfis</w:t>
-          </w:r>
-          <w:proofErr w:type="gramEnd"/>
-          <w:r>
-            <w:rPr>
-              <w:lang w:val="pt-BR"/>
-            </w:rPr>
-            <w:t xml:space="preserve"> dos Envolvidos</w:t>
+            <w:t>4.3  Perfis dos Envolvidos</w:t>
           </w:r>
           <w:r>
             <w:rPr>
@@ -1232,19 +1129,11 @@
               <w:lang w:val="pt-BR"/>
             </w:rPr>
           </w:pPr>
-          <w:proofErr w:type="gramStart"/>
           <w:r>
             <w:rPr>
               <w:lang w:val="pt-BR"/>
             </w:rPr>
-            <w:t>4.4  Necessidades</w:t>
-          </w:r>
-          <w:proofErr w:type="gramEnd"/>
-          <w:r>
-            <w:rPr>
-              <w:lang w:val="pt-BR"/>
-            </w:rPr>
-            <w:t xml:space="preserve"> dos Principais Envolvidos</w:t>
+            <w:t>4.4  Necessidades dos Principais Envolvidos</w:t>
           </w:r>
           <w:r>
             <w:rPr>
@@ -1269,19 +1158,11 @@
               <w:lang w:val="pt-BR"/>
             </w:rPr>
           </w:pPr>
-          <w:proofErr w:type="gramStart"/>
           <w:r>
             <w:rPr>
               <w:lang w:val="pt-BR"/>
             </w:rPr>
-            <w:t>4.5  Alternativas</w:t>
-          </w:r>
-          <w:proofErr w:type="gramEnd"/>
-          <w:r>
-            <w:rPr>
-              <w:lang w:val="pt-BR"/>
-            </w:rPr>
-            <w:t xml:space="preserve"> e Concorrência</w:t>
+            <w:t>4.5  Alternativas e Concorrência</w:t>
           </w:r>
           <w:r>
             <w:rPr>
@@ -1708,19 +1589,39 @@
           <w:lang w:val="pt-BR"/>
         </w:rPr>
         <w:tab/>
-        <w:t xml:space="preserve">Este documento está associado a criação de um sistema de organização de estoque baseado em na programação Java e, além disso, demonstrar que o uso de sistemas parecidos é fundamental </w:t>
-      </w:r>
-      <w:proofErr w:type="gramStart"/>
-      <w:r>
+        <w:t>Este documento está associado a criação de um sistema de organização de estoque baseado em na programação Java e, além disso, demonstrar que o uso de sistemas parecidos é fundamental à empresas de distribuição de itens e lojas que possuem um estoque de porte grande que dificulta ou impossibilita sua administração através de meios humanos.</w:t>
+      </w:r>
+    </w:p>
+    <w:p>
+      <w:pPr>
+        <w:pStyle w:val="Ttulo2"/>
+        <w:rPr>
+          <w:lang w:val="pt-BR"/>
+        </w:rPr>
+      </w:pPr>
+      <w:bookmarkStart w:id="3" w:name="__RefHeading___Toc18206465"/>
+      <w:bookmarkStart w:id="4" w:name="__RefHeading___Toc18206466"/>
+      <w:bookmarkEnd w:id="3"/>
+      <w:bookmarkEnd w:id="4"/>
+      <w:r>
+        <w:rPr>
+          <w:lang w:val="pt-BR"/>
+        </w:rPr>
+        <w:t>Visão Geral</w:t>
+      </w:r>
+    </w:p>
+    <w:p>
+      <w:pPr>
+        <w:pStyle w:val="InfoBlue"/>
+        <w:ind w:left="0"/>
+        <w:jc w:val="both"/>
         <w:rPr>
           <w:i w:val="0"/>
           <w:iCs w:val="0"/>
           <w:color w:val="auto"/>
           <w:lang w:val="pt-BR"/>
         </w:rPr>
-        <w:t>à</w:t>
-      </w:r>
-      <w:proofErr w:type="gramEnd"/>
+      </w:pPr>
       <w:r>
         <w:rPr>
           <w:i w:val="0"/>
@@ -1728,35 +1629,46 @@
           <w:color w:val="auto"/>
           <w:lang w:val="pt-BR"/>
         </w:rPr>
-        <w:t xml:space="preserve"> empresas de distribuição de itens e lojas que possuem um estoque de porte grande que dificulta ou impossibilita sua administração através de meios humanos.</w:t>
-      </w:r>
-    </w:p>
-    <w:p>
-      <w:pPr>
-        <w:pStyle w:val="InfoBlue"/>
-        <w:rPr>
-          <w:lang w:val="pt-BR"/>
-        </w:rPr>
-      </w:pPr>
-      <w:r>
-        <w:rPr>
-          <w:lang w:val="pt-BR"/>
-        </w:rPr>
-        <w:t xml:space="preserve">[Uma breve descrição do escopo deste documento </w:t>
-      </w:r>
-      <w:r>
-        <w:rPr>
-          <w:b/>
-          <w:bCs/>
-          <w:lang w:val="pt-BR"/>
-        </w:rPr>
-        <w:t>Visão do Negócio</w:t>
-      </w:r>
-      <w:r>
-        <w:rPr>
-          <w:lang w:val="pt-BR"/>
-        </w:rPr>
-        <w:t>: a quais projetos está associado e tudo o mais que for afetado ou influenciado por este documento.]</w:t>
+        <w:tab/>
+      </w:r>
+      <w:r>
+        <w:rPr>
+          <w:i w:val="0"/>
+          <w:iCs w:val="0"/>
+          <w:color w:val="auto"/>
+          <w:lang w:val="pt-BR"/>
+        </w:rPr>
+        <w:t>As partes seguintes desse papel têm</w:t>
+      </w:r>
+      <w:r>
+        <w:rPr>
+          <w:i w:val="0"/>
+          <w:iCs w:val="0"/>
+          <w:color w:val="auto"/>
+          <w:lang w:val="pt-BR"/>
+        </w:rPr>
+        <w:t xml:space="preserve"> como objetivo explorar alguns dos problemas que a gerencia de um Centro de Distribuição irá encontrar, inevitavelmente, conforme o crescimento do estoque e como a implementação de técnicas e ferramentas, principalmente, programas de computador pode solucionar alguns desses problemas além de aumentar a eficiência geral da empresa.</w:t>
+      </w:r>
+    </w:p>
+    <w:p>
+      <w:pPr>
+        <w:pStyle w:val="Ttulo1"/>
+        <w:ind w:left="360" w:hanging="360"/>
+        <w:rPr>
+          <w:sz w:val="20"/>
+          <w:szCs w:val="20"/>
+          <w:lang w:val="pt-BR"/>
+        </w:rPr>
+      </w:pPr>
+      <w:bookmarkStart w:id="5" w:name="__RefHeading___Toc103_3690376769"/>
+      <w:bookmarkEnd w:id="5"/>
+      <w:r>
+        <w:rPr>
+          <w:sz w:val="20"/>
+          <w:szCs w:val="20"/>
+          <w:lang w:val="pt-BR"/>
+        </w:rPr>
+        <w:t>Objetivos da Modelagem de Negócios</w:t>
       </w:r>
     </w:p>
     <w:p>
@@ -1766,73 +1678,19 @@
           <w:lang w:val="pt-BR"/>
         </w:rPr>
       </w:pPr>
-      <w:bookmarkStart w:id="3" w:name="__RefHeading___Toc18206465"/>
-      <w:bookmarkEnd w:id="3"/>
-      <w:r>
-        <w:rPr>
-          <w:lang w:val="pt-BR"/>
-        </w:rPr>
-        <w:t>Referências</w:t>
-      </w:r>
-    </w:p>
-    <w:p>
-      <w:pPr>
-        <w:pStyle w:val="InfoBlue"/>
-        <w:rPr>
-          <w:lang w:val="pt-BR"/>
-        </w:rPr>
-      </w:pPr>
-      <w:r>
-        <w:rPr>
-          <w:lang w:val="pt-BR"/>
-        </w:rPr>
-        <w:t xml:space="preserve">[Esta subseção fornece uma lista completa dos documentos mencionados em outra parte da </w:t>
-      </w:r>
-      <w:r>
-        <w:rPr>
-          <w:b/>
-          <w:bCs/>
-          <w:lang w:val="pt-BR"/>
-        </w:rPr>
-        <w:t>Visão do Negócio</w:t>
-      </w:r>
-      <w:r>
-        <w:rPr>
-          <w:lang w:val="pt-BR"/>
-        </w:rPr>
-        <w:t>.</w:t>
-      </w:r>
-      <w:r>
-        <w:rPr>
-          <w:b/>
-          <w:bCs/>
-          <w:lang w:val="pt-BR"/>
-        </w:rPr>
-        <w:t xml:space="preserve"> </w:t>
-      </w:r>
-      <w:r>
-        <w:rPr>
-          <w:lang w:val="pt-BR"/>
-        </w:rPr>
-        <w:t>Identifique cada documento por título, número do relatório (se aplicável), data e organização de publicação. Especifique as fontes a partir das quais as referências podem ser obtidas. Essas informações podem ser fornecidas por um anexo ou outro documento.]</w:t>
-      </w:r>
-    </w:p>
-    <w:p>
-      <w:pPr>
-        <w:pStyle w:val="Ttulo2"/>
-        <w:rPr>
-          <w:lang w:val="pt-BR"/>
-        </w:rPr>
-      </w:pPr>
-      <w:bookmarkStart w:id="4" w:name="__RefHeading___Toc18206466"/>
-      <w:bookmarkEnd w:id="4"/>
-      <w:r>
-        <w:rPr>
-          <w:lang w:val="pt-BR"/>
-        </w:rPr>
-        <w:t>Visão Geral</w:t>
-      </w:r>
-    </w:p>
+      <w:bookmarkStart w:id="6" w:name="__RefHeading___Toc105_3690376769"/>
+      <w:bookmarkStart w:id="7" w:name="__RefHeading___Toc18206467"/>
+      <w:bookmarkStart w:id="8" w:name="_Hlk73799099"/>
+      <w:bookmarkEnd w:id="6"/>
+      <w:bookmarkEnd w:id="7"/>
+      <w:r>
+        <w:rPr>
+          <w:lang w:val="pt-BR"/>
+        </w:rPr>
+        <w:t>Proposição de Código e exemplificação de um Centro de Distribuição</w:t>
+      </w:r>
+    </w:p>
+    <w:bookmarkEnd w:id="8"/>
     <w:p>
       <w:pPr>
         <w:pStyle w:val="InfoBlue"/>
@@ -1861,7 +1719,7 @@
           <w:color w:val="auto"/>
           <w:lang w:val="pt-BR"/>
         </w:rPr>
-        <w:t>As partes seguintes desse papel têm</w:t>
+        <w:t>O intuito deste projeto é discutir as atividades envolvidas de um Centro de Distribuição desde sua concepção teórica</w:t>
       </w:r>
       <w:r>
         <w:rPr>
@@ -1870,35 +1728,34 @@
           <w:color w:val="auto"/>
           <w:lang w:val="pt-BR"/>
         </w:rPr>
-        <w:t xml:space="preserve"> como objetivo explorar alguns dos problemas que a gerencia de um Centro de Distribuição irá encontrar, inevitavelmente, conforme o crescimento do estoque e como a implementação de técnicas e ferramentas, principalmente, programas de computador pode solucionar alguns desses problemas além de aumentar a eficiência geral da empresa.</w:t>
-      </w:r>
-    </w:p>
-    <w:p>
-      <w:pPr>
-        <w:pStyle w:val="InfoBlue"/>
-        <w:rPr>
-          <w:lang w:val="pt-BR"/>
-        </w:rPr>
-      </w:pPr>
-      <w:r>
-        <w:rPr>
-          <w:lang w:val="pt-BR"/>
-        </w:rPr>
-        <w:t xml:space="preserve">[Esta subseção descreve o que o restante da </w:t>
-      </w:r>
-      <w:r>
-        <w:rPr>
-          <w:b/>
-          <w:bCs/>
-          <w:lang w:val="pt-BR"/>
-        </w:rPr>
-        <w:t xml:space="preserve">Visão do Negócio </w:t>
-      </w:r>
-      <w:r>
-        <w:rPr>
-          <w:lang w:val="pt-BR"/>
-        </w:rPr>
-        <w:t>contém e explica como o documento está organizado.]</w:t>
+        <w:t xml:space="preserve"> </w:t>
+      </w:r>
+      <w:r>
+        <w:rPr>
+          <w:i w:val="0"/>
+          <w:iCs w:val="0"/>
+          <w:color w:val="auto"/>
+          <w:lang w:val="pt-BR"/>
+        </w:rPr>
+        <w:t>até</w:t>
+      </w:r>
+      <w:r>
+        <w:rPr>
+          <w:i w:val="0"/>
+          <w:iCs w:val="0"/>
+          <w:color w:val="auto"/>
+          <w:lang w:val="pt-BR"/>
+        </w:rPr>
+        <w:t xml:space="preserve"> sua realização pratica e como deixar essa atividade mais eficiente ao usar programas de computador automatizados que facilitem esse processo ao ter como objetivo aumentar a eficiência dessas empresas. </w:t>
+      </w:r>
+      <w:r>
+        <w:rPr>
+          <w:i w:val="0"/>
+          <w:iCs w:val="0"/>
+          <w:color w:val="auto"/>
+          <w:lang w:val="pt-BR"/>
+        </w:rPr>
+        <w:t xml:space="preserve"> </w:t>
       </w:r>
     </w:p>
     <w:p>
@@ -1911,15 +1768,15 @@
           <w:lang w:val="pt-BR"/>
         </w:rPr>
       </w:pPr>
-      <w:bookmarkStart w:id="5" w:name="__RefHeading___Toc103_3690376769"/>
-      <w:bookmarkEnd w:id="5"/>
+      <w:bookmarkStart w:id="9" w:name="__RefHeading___Toc107_3690376769"/>
+      <w:bookmarkEnd w:id="9"/>
       <w:r>
         <w:rPr>
           <w:sz w:val="20"/>
           <w:szCs w:val="20"/>
           <w:lang w:val="pt-BR"/>
         </w:rPr>
-        <w:t>Objetivos da Modelagem de Negócios</w:t>
+        <w:t>Posicionamento</w:t>
       </w:r>
     </w:p>
     <w:p>
@@ -1929,15 +1786,13 @@
           <w:lang w:val="pt-BR"/>
         </w:rPr>
       </w:pPr>
-      <w:bookmarkStart w:id="6" w:name="__RefHeading___Toc105_3690376769"/>
-      <w:bookmarkStart w:id="7" w:name="__RefHeading___Toc18206467"/>
-      <w:bookmarkEnd w:id="6"/>
-      <w:bookmarkEnd w:id="7"/>
-      <w:r>
-        <w:rPr>
-          <w:lang w:val="pt-BR"/>
-        </w:rPr>
-        <w:t>Proposição de Código e exemplificação de um Centro de Distribuição</w:t>
+      <w:bookmarkStart w:id="10" w:name="__RefHeading___Toc109_3690376769"/>
+      <w:bookmarkEnd w:id="10"/>
+      <w:r>
+        <w:rPr>
+          <w:lang w:val="pt-BR"/>
+        </w:rPr>
+        <w:t>Atividades de Negócio</w:t>
       </w:r>
     </w:p>
     <w:p>
@@ -1959,7 +1814,7 @@
           <w:color w:val="auto"/>
           <w:lang w:val="pt-BR"/>
         </w:rPr>
-        <w:tab/>
+        <w:t>O negócio envolve o controle do armazenamento, e entrega de produtos para clientes de compras online a partir de sites de E-commerce</w:t>
       </w:r>
       <w:r>
         <w:rPr>
@@ -1968,17 +1823,283 @@
           <w:color w:val="auto"/>
           <w:lang w:val="pt-BR"/>
         </w:rPr>
-        <w:t>O intuito deste projeto é discutir as atividades envolvidas de um Centro de Distribuição desde sua concepção teórica</w:t>
-      </w:r>
-      <w:r>
+        <w:t xml:space="preserve"> parceiros. Assim, o serviço que a empresa vende é de organização e entrega de mercadorias para outras empresas.</w:t>
+      </w:r>
+    </w:p>
+    <w:p>
+      <w:pPr>
+        <w:pStyle w:val="Ttulo2"/>
+        <w:rPr>
+          <w:lang w:val="pt-BR"/>
+        </w:rPr>
+      </w:pPr>
+      <w:bookmarkStart w:id="11" w:name="__RefHeading___Toc111_3690376769"/>
+      <w:bookmarkEnd w:id="11"/>
+      <w:r>
+        <w:rPr>
+          <w:lang w:val="pt-BR"/>
+        </w:rPr>
+        <w:t>Processos de Negócio</w:t>
+      </w:r>
+    </w:p>
+    <w:p>
+      <w:pPr>
+        <w:jc w:val="both"/>
+        <w:rPr>
+          <w:lang w:val="pt-BR"/>
+        </w:rPr>
+      </w:pPr>
+      <w:r>
+        <w:rPr>
+          <w:lang w:val="pt-BR"/>
+        </w:rPr>
+        <w:t>PN001: Cliente compra produto:</w:t>
+      </w:r>
+    </w:p>
+    <w:p>
+      <w:pPr>
+        <w:jc w:val="both"/>
+        <w:rPr>
+          <w:lang w:val="pt-BR"/>
+        </w:rPr>
+      </w:pPr>
+      <w:r>
+        <w:rPr>
+          <w:lang w:val="pt-BR"/>
+        </w:rPr>
+        <w:t>Cliente de um E-commerce parceiro compra um produto</w:t>
+      </w:r>
+      <w:r>
+        <w:rPr>
+          <w:lang w:val="pt-BR"/>
+        </w:rPr>
+        <w:t xml:space="preserve">, após a compra ser efetivada pelo sistema da empresa terceira, </w:t>
+      </w:r>
+      <w:r>
+        <w:rPr>
+          <w:lang w:val="pt-BR"/>
+        </w:rPr>
+        <w:lastRenderedPageBreak/>
+        <w:t>ela envia os dados do cliente para a entrega junto a uma solicitação de entrega, essa solicitação é salva no sistema.</w:t>
+      </w:r>
+    </w:p>
+    <w:p>
+      <w:pPr>
+        <w:jc w:val="both"/>
+        <w:rPr>
+          <w:lang w:val="pt-BR"/>
+        </w:rPr>
+      </w:pPr>
+    </w:p>
+    <w:p>
+      <w:pPr>
+        <w:jc w:val="both"/>
+        <w:rPr>
+          <w:lang w:val="pt-BR"/>
+        </w:rPr>
+      </w:pPr>
+      <w:r>
+        <w:rPr>
+          <w:lang w:val="pt-BR"/>
+        </w:rPr>
+        <w:t xml:space="preserve">PN002: Entregador </w:t>
+      </w:r>
+      <w:r>
+        <w:rPr>
+          <w:lang w:val="pt-BR"/>
+        </w:rPr>
+        <w:t>busca produtos das outras empresas</w:t>
+      </w:r>
+      <w:r>
+        <w:rPr>
+          <w:lang w:val="pt-BR"/>
+        </w:rPr>
+        <w:t>:</w:t>
+      </w:r>
+    </w:p>
+    <w:p>
+      <w:pPr>
+        <w:jc w:val="both"/>
+        <w:rPr>
+          <w:lang w:val="pt-BR"/>
+        </w:rPr>
+      </w:pPr>
+      <w:r>
+        <w:rPr>
+          <w:lang w:val="pt-BR"/>
+        </w:rPr>
+        <w:t xml:space="preserve">O entregador conecta no sistema e verifica todas as solicitações de entrega pendentes no sistema, também é solicitado uma ordem de busca para </w:t>
+      </w:r>
+      <w:r>
+        <w:rPr>
+          <w:lang w:val="pt-BR"/>
+        </w:rPr>
+        <w:t>que o entregador colete os produtos das localizações providas pelas outras empresas.</w:t>
+      </w:r>
+      <w:r>
+        <w:rPr>
+          <w:lang w:val="pt-BR"/>
+        </w:rPr>
+        <w:t xml:space="preserve"> Após confirmada a rota do entregador, ele irá buscar os produtos para armazenamento interno do centro de distribuição, e na sua entrega, registrará o produto e sua entrada no sistema.</w:t>
+      </w:r>
+    </w:p>
+    <w:p>
+      <w:pPr>
+        <w:jc w:val="both"/>
+        <w:rPr>
+          <w:lang w:val="pt-BR"/>
+        </w:rPr>
+      </w:pPr>
+    </w:p>
+    <w:p>
+      <w:pPr>
+        <w:jc w:val="both"/>
+        <w:rPr>
+          <w:lang w:val="pt-BR"/>
+        </w:rPr>
+      </w:pPr>
+      <w:r>
+        <w:rPr>
+          <w:lang w:val="pt-BR"/>
+        </w:rPr>
+        <w:t>PN003: Empresa parceira envia produto através de outra empresa:</w:t>
+      </w:r>
+    </w:p>
+    <w:p>
+      <w:pPr>
+        <w:jc w:val="both"/>
+        <w:rPr>
+          <w:lang w:val="pt-BR"/>
+        </w:rPr>
+      </w:pPr>
+      <w:r>
+        <w:rPr>
+          <w:lang w:val="pt-BR"/>
+        </w:rPr>
+        <w:t>O E-commerce solicita que outra empresa de entrega leve o produto até o centro de distribuição, também abrindo uma solicitação de entrega especial, que não solicita a busca do produto, e ao chegar ao centro de distribuição, o estoquista registra o produto e sua entrada no sistema.</w:t>
+      </w:r>
+    </w:p>
+    <w:p>
+      <w:pPr>
+        <w:jc w:val="both"/>
+        <w:rPr>
+          <w:lang w:val="pt-BR"/>
+        </w:rPr>
+      </w:pPr>
+    </w:p>
+    <w:p>
+      <w:pPr>
+        <w:jc w:val="both"/>
+        <w:rPr>
+          <w:lang w:val="pt-BR"/>
+        </w:rPr>
+      </w:pPr>
+      <w:r>
+        <w:rPr>
+          <w:lang w:val="pt-BR"/>
+        </w:rPr>
+        <w:t>PN00</w:t>
+      </w:r>
+      <w:r>
+        <w:rPr>
+          <w:lang w:val="pt-BR"/>
+        </w:rPr>
+        <w:t>4</w:t>
+      </w:r>
+      <w:r>
+        <w:rPr>
+          <w:lang w:val="pt-BR"/>
+        </w:rPr>
+        <w:t>: Estoquista guarda produto:</w:t>
+      </w:r>
+    </w:p>
+    <w:p>
+      <w:pPr>
+        <w:jc w:val="both"/>
+        <w:rPr>
+          <w:lang w:val="pt-BR"/>
+        </w:rPr>
+      </w:pPr>
+      <w:r>
+        <w:rPr>
+          <w:lang w:val="pt-BR"/>
+        </w:rPr>
+        <w:t>O estoquista conecta ao sistema e informa os dados de armazenamento do produto, e o próprio sistema indica o melhor local para armazenar o produto. Após o estoquista guardar o produto, ele confirma a nova posição no sistema.</w:t>
+      </w:r>
+    </w:p>
+    <w:p>
+      <w:pPr>
+        <w:jc w:val="both"/>
+        <w:rPr>
+          <w:lang w:val="pt-BR"/>
+        </w:rPr>
+      </w:pPr>
+    </w:p>
+    <w:p>
+      <w:pPr>
+        <w:jc w:val="both"/>
+        <w:rPr>
+          <w:lang w:val="pt-BR"/>
+        </w:rPr>
+      </w:pPr>
+      <w:r>
+        <w:rPr>
+          <w:lang w:val="pt-BR"/>
+        </w:rPr>
+        <w:t>PN005: Entregador retira produto para entrega:</w:t>
+      </w:r>
+    </w:p>
+    <w:p>
+      <w:pPr>
+        <w:jc w:val="both"/>
+        <w:rPr>
+          <w:lang w:val="pt-BR"/>
+        </w:rPr>
+      </w:pPr>
+      <w:r>
+        <w:rPr>
+          <w:lang w:val="pt-BR"/>
+        </w:rPr>
+        <w:t>O entregador conecta no sistema e pede para o mesmo localizar as encomendas para uma dada região em que será feito a entrega no determinado horário, a partir das encomendas o entregador também registra a saída desses produtos do centro de distribuição e inicia a entrega deles.</w:t>
+      </w:r>
+    </w:p>
+    <w:p>
+      <w:pPr>
+        <w:jc w:val="both"/>
+        <w:rPr>
+          <w:lang w:val="pt-BR"/>
+        </w:rPr>
+      </w:pPr>
+    </w:p>
+    <w:p>
+      <w:pPr>
+        <w:pStyle w:val="Ttulo2"/>
+        <w:jc w:val="both"/>
+        <w:rPr>
+          <w:lang w:val="pt-BR"/>
+        </w:rPr>
+      </w:pPr>
+      <w:bookmarkStart w:id="12" w:name="__RefHeading___Toc18206468"/>
+      <w:bookmarkEnd w:id="12"/>
+      <w:r>
+        <w:rPr>
+          <w:lang w:val="pt-BR"/>
+        </w:rPr>
+        <w:t>Oportunidade de Negócios</w:t>
+      </w:r>
+    </w:p>
+    <w:p>
+      <w:pPr>
+        <w:pStyle w:val="InfoBlue"/>
+        <w:ind w:left="0"/>
+        <w:jc w:val="both"/>
         <w:rPr>
           <w:i w:val="0"/>
           <w:iCs w:val="0"/>
           <w:color w:val="auto"/>
           <w:lang w:val="pt-BR"/>
         </w:rPr>
-        <w:t xml:space="preserve"> ate sua realização pratica e como deixar essa atividade mais eficiente ao usar programas de computador automatizados que facilitem esse processo ao ter como objetivo aumentar a eficiência dessas empresas. </w:t>
-      </w:r>
+      </w:pPr>
       <w:r>
         <w:rPr>
           <w:i w:val="0"/>
@@ -1986,70 +2107,18 @@
           <w:color w:val="auto"/>
           <w:lang w:val="pt-BR"/>
         </w:rPr>
-        <w:t xml:space="preserve"> </w:t>
-      </w:r>
-    </w:p>
-    <w:p>
-      <w:pPr>
-        <w:pStyle w:val="InfoBlue"/>
-      </w:pPr>
-      <w:r>
-        <w:rPr>
-          <w:lang w:val="pt-BR"/>
-        </w:rPr>
-        <w:lastRenderedPageBreak/>
-        <w:t>[Qual será o escopo da modelagem de negócio? O que ela envolverá? Pesquisa de mercado? Mais informações sobre atividades/processos de negócio...]</w:t>
-      </w:r>
-    </w:p>
-    <w:p>
-      <w:pPr>
-        <w:pStyle w:val="Ttulo1"/>
-        <w:ind w:left="360" w:hanging="360"/>
-        <w:rPr>
-          <w:sz w:val="20"/>
-          <w:szCs w:val="20"/>
-          <w:lang w:val="pt-BR"/>
-        </w:rPr>
-      </w:pPr>
-      <w:bookmarkStart w:id="8" w:name="__RefHeading___Toc107_3690376769"/>
-      <w:bookmarkEnd w:id="8"/>
-      <w:r>
-        <w:rPr>
-          <w:sz w:val="20"/>
-          <w:szCs w:val="20"/>
-          <w:lang w:val="pt-BR"/>
-        </w:rPr>
-        <w:t>Posicionamento</w:t>
-      </w:r>
-    </w:p>
-    <w:p>
-      <w:pPr>
-        <w:pStyle w:val="Ttulo2"/>
-        <w:rPr>
-          <w:lang w:val="pt-BR"/>
-        </w:rPr>
-      </w:pPr>
-      <w:bookmarkStart w:id="9" w:name="__RefHeading___Toc109_3690376769"/>
-      <w:bookmarkEnd w:id="9"/>
-      <w:r>
-        <w:rPr>
-          <w:lang w:val="pt-BR"/>
-        </w:rPr>
-        <w:t>Atividades de Negócio</w:t>
-      </w:r>
-    </w:p>
-    <w:p>
-      <w:pPr>
-        <w:pStyle w:val="InfoBlue"/>
-        <w:ind w:left="0"/>
-        <w:jc w:val="both"/>
+        <w:tab/>
+        <w:t xml:space="preserve">A principal oportunidade que empresas obtém ao usar programas de administração são a diminuição de quantidade de trabalho administrativo atribuído a funcionários, ao ponto de </w:t>
+      </w:r>
+      <w:r>
         <w:rPr>
           <w:i w:val="0"/>
           <w:iCs w:val="0"/>
           <w:color w:val="auto"/>
           <w:lang w:val="pt-BR"/>
         </w:rPr>
-      </w:pPr>
+        <w:t>que,</w:t>
+      </w:r>
       <w:r>
         <w:rPr>
           <w:i w:val="0"/>
@@ -2057,169 +2126,18 @@
           <w:color w:val="auto"/>
           <w:lang w:val="pt-BR"/>
         </w:rPr>
-        <w:tab/>
-        <w:t xml:space="preserve">Os objetivos do sistema é oferecer uma maneira prática de organizar, adicionar e remover itens em um estoque </w:t>
-      </w:r>
-      <w:r>
-        <w:rPr>
-          <w:i w:val="0"/>
-          <w:iCs w:val="0"/>
-          <w:color w:val="auto"/>
-          <w:lang w:val="pt-BR"/>
-        </w:rPr>
-        <w:t>independentemente</w:t>
-      </w:r>
-      <w:r>
-        <w:rPr>
-          <w:i w:val="0"/>
-          <w:iCs w:val="0"/>
-          <w:color w:val="auto"/>
-          <w:lang w:val="pt-BR"/>
-        </w:rPr>
-        <w:t xml:space="preserve"> do tamanho e quantidade de itens. Além disso, apresentar um relatório de fácil interpretação para interação humana com o estoque.</w:t>
-      </w:r>
-    </w:p>
-    <w:p>
-      <w:pPr>
-        <w:pStyle w:val="InfoBlue"/>
-        <w:rPr>
-          <w:lang w:val="pt-BR"/>
-        </w:rPr>
-      </w:pPr>
-      <w:r>
-        <w:rPr>
-          <w:lang w:val="pt-BR"/>
-        </w:rPr>
-        <w:t>[Faça uma breve descrição do negócio – o que ele faz? Que produto vende? Que serviço oferece?]</w:t>
+        <w:t xml:space="preserve"> com boa implementação, é possível acelerar a expansão de empresas ou viabilizar tal ato uma vez que a atenção do setor administrativo não esta totalmente focada em gerenciar pequenas operações, que poderiam ser feitas automaticamente.</w:t>
       </w:r>
     </w:p>
     <w:p>
       <w:pPr>
         <w:pStyle w:val="Ttulo2"/>
-      </w:pPr>
-      <w:bookmarkStart w:id="10" w:name="__RefHeading___Toc111_3690376769"/>
-      <w:bookmarkEnd w:id="10"/>
-      <w:r>
-        <w:rPr>
-          <w:lang w:val="pt-BR"/>
-        </w:rPr>
-        <w:t>Processos de Negócio</w:t>
-      </w:r>
-    </w:p>
-    <w:p>
-      <w:pPr>
-        <w:pStyle w:val="InfoBlue"/>
-        <w:rPr>
-          <w:lang w:val="pt-BR"/>
-        </w:rPr>
-      </w:pPr>
-      <w:r>
-        <w:rPr>
-          <w:lang w:val="pt-BR"/>
-        </w:rPr>
-        <w:t>[Detalhar como as atividades são desenvolvidas – quem faz o que, quando e como.]</w:t>
-      </w:r>
-    </w:p>
-    <w:p>
-      <w:pPr>
-        <w:pStyle w:val="Ttulo2"/>
-        <w:rPr>
-          <w:lang w:val="pt-BR"/>
-        </w:rPr>
-      </w:pPr>
-      <w:bookmarkStart w:id="11" w:name="__RefHeading___Toc18206468"/>
-      <w:bookmarkEnd w:id="11"/>
-      <w:r>
-        <w:rPr>
-          <w:lang w:val="pt-BR"/>
-        </w:rPr>
-        <w:t>Oportunidade de Negócios</w:t>
-      </w:r>
-    </w:p>
-    <w:p>
-      <w:pPr>
-        <w:pStyle w:val="InfoBlue"/>
-        <w:ind w:left="0"/>
-        <w:jc w:val="both"/>
-        <w:rPr>
-          <w:i w:val="0"/>
-          <w:iCs w:val="0"/>
-          <w:color w:val="auto"/>
-          <w:lang w:val="pt-BR"/>
-        </w:rPr>
-      </w:pPr>
-      <w:r>
-        <w:rPr>
-          <w:i w:val="0"/>
-          <w:iCs w:val="0"/>
-          <w:color w:val="auto"/>
-          <w:lang w:val="pt-BR"/>
-        </w:rPr>
-        <w:tab/>
-        <w:t xml:space="preserve">A principal oportunidade que empresas obtém ao usar programas de administração são a diminuição de quantidade de trabalho administrativo atribuído a funcionários, ao ponto de </w:t>
-      </w:r>
-      <w:r>
-        <w:rPr>
-          <w:i w:val="0"/>
-          <w:iCs w:val="0"/>
-          <w:color w:val="auto"/>
-          <w:lang w:val="pt-BR"/>
-        </w:rPr>
-        <w:t>que,</w:t>
-      </w:r>
-      <w:r>
-        <w:rPr>
-          <w:i w:val="0"/>
-          <w:iCs w:val="0"/>
-          <w:color w:val="auto"/>
-          <w:lang w:val="pt-BR"/>
-        </w:rPr>
-        <w:t xml:space="preserve"> com boa implementação, é possível acelerar a expansão de empresas ou viabilizar tal ato uma vez que a atenção do setor administrativo não </w:t>
-      </w:r>
-      <w:proofErr w:type="gramStart"/>
-      <w:r>
-        <w:rPr>
-          <w:i w:val="0"/>
-          <w:iCs w:val="0"/>
-          <w:color w:val="auto"/>
-          <w:lang w:val="pt-BR"/>
-        </w:rPr>
-        <w:t>esta</w:t>
-      </w:r>
-      <w:proofErr w:type="gramEnd"/>
-      <w:r>
-        <w:rPr>
-          <w:i w:val="0"/>
-          <w:iCs w:val="0"/>
-          <w:color w:val="auto"/>
-          <w:lang w:val="pt-BR"/>
-        </w:rPr>
-        <w:t xml:space="preserve"> totalmente focada em gerenciar pequenas operações, que poderiam ser feitas automaticamente.</w:t>
-      </w:r>
-    </w:p>
-    <w:p>
-      <w:pPr>
-        <w:pStyle w:val="InfoBlue"/>
-        <w:rPr>
-          <w:lang w:val="pt-BR"/>
-        </w:rPr>
-      </w:pPr>
-      <w:r>
-        <w:rPr>
-          <w:lang w:val="pt-BR"/>
-        </w:rPr>
-        <w:t>[Faça uma breve descrição da oportunidade de negócios atendida por este projeto.]</w:t>
-      </w:r>
-    </w:p>
-    <w:p>
-      <w:pPr>
-        <w:pStyle w:val="Ttulo2"/>
-        <w:rPr>
-          <w:lang w:val="pt-BR"/>
-        </w:rPr>
-      </w:pPr>
-      <w:bookmarkStart w:id="12" w:name="__RefHeading___Toc18206469"/>
-      <w:bookmarkEnd w:id="12"/>
+        <w:rPr>
+          <w:lang w:val="pt-BR"/>
+        </w:rPr>
+      </w:pPr>
+      <w:bookmarkStart w:id="13" w:name="__RefHeading___Toc18206469"/>
+      <w:bookmarkEnd w:id="13"/>
       <w:r>
         <w:rPr>
           <w:lang w:val="pt-BR"/>
@@ -2789,7 +2707,6 @@
               <w:rPr>
                 <w:lang w:val="pt-BR"/>
               </w:rPr>
-              <w:lastRenderedPageBreak/>
               <w:t>O problema de</w:t>
             </w:r>
           </w:p>
@@ -3008,43 +2925,10 @@
     <w:p>
       <w:pPr>
         <w:pStyle w:val="Ttulo2"/>
-        <w:rPr>
-          <w:lang w:val="pt-BR"/>
-        </w:rPr>
-      </w:pPr>
-      <w:r>
-        <w:rPr>
-          <w:lang w:val="pt-BR"/>
-        </w:rPr>
-        <w:br w:type="page"/>
-      </w:r>
-      <w:bookmarkStart w:id="13" w:name="__RefHeading___Toc18206470"/>
-      <w:bookmarkEnd w:id="13"/>
-      <w:r>
-        <w:rPr>
-          <w:lang w:val="pt-BR"/>
-        </w:rPr>
-        <w:lastRenderedPageBreak/>
-        <w:t>Sentença de Posição do Produto</w:t>
-      </w:r>
-    </w:p>
-    <w:p>
-      <w:pPr>
-        <w:pStyle w:val="InfoBlue"/>
-        <w:rPr>
-          <w:lang w:val="pt-BR"/>
-        </w:rPr>
-      </w:pPr>
-      <w:r>
-        <w:rPr>
-          <w:lang w:val="pt-BR"/>
-        </w:rPr>
-        <w:t>[Forneça uma sentença geral resumindo, no nível mais alto, a posição exclusiva que o produto pretende ocupar no mercado. O formato a seguir pode ser usado.]</w:t>
-      </w:r>
-    </w:p>
-    <w:p>
-      <w:pPr>
-        <w:pStyle w:val="Corpodetexto"/>
+        <w:numPr>
+          <w:ilvl w:val="0"/>
+          <w:numId w:val="0"/>
+        </w:numPr>
         <w:rPr>
           <w:lang w:val="pt-BR"/>
         </w:rPr>
@@ -3057,13 +2941,13 @@
         <w:tblLook w:val="04A0" w:firstRow="1" w:lastRow="0" w:firstColumn="1" w:lastColumn="0" w:noHBand="0" w:noVBand="1"/>
       </w:tblPr>
       <w:tblGrid>
-        <w:gridCol w:w="2790"/>
-        <w:gridCol w:w="5430"/>
+        <w:gridCol w:w="2970"/>
+        <w:gridCol w:w="5250"/>
       </w:tblGrid>
       <w:tr>
         <w:tc>
           <w:tcPr>
-            <w:tcW w:w="2790" w:type="dxa"/>
+            <w:tcW w:w="2970" w:type="dxa"/>
             <w:tcBorders>
               <w:top w:val="single" w:sz="12" w:space="0" w:color="000000"/>
               <w:left w:val="single" w:sz="12" w:space="0" w:color="000000"/>
@@ -3084,13 +2968,13 @@
               <w:rPr>
                 <w:lang w:val="pt-BR"/>
               </w:rPr>
-              <w:t>Para</w:t>
+              <w:t>O problema de</w:t>
             </w:r>
           </w:p>
         </w:tc>
         <w:tc>
           <w:tcPr>
-            <w:tcW w:w="5430" w:type="dxa"/>
+            <w:tcW w:w="5250" w:type="dxa"/>
             <w:tcBorders>
               <w:top w:val="single" w:sz="12" w:space="0" w:color="000000"/>
               <w:left w:val="single" w:sz="12" w:space="0" w:color="000000"/>
@@ -3104,7 +2988,8 @@
               <w:rPr>
                 <w:i w:val="0"/>
                 <w:iCs w:val="0"/>
-                <w:lang w:val="fr-FR"/>
+                <w:color w:val="auto"/>
+                <w:lang w:val="pt-BR"/>
               </w:rPr>
             </w:pPr>
             <w:r>
@@ -3114,7 +2999,7 @@
                 <w:color w:val="auto"/>
                 <w:lang w:val="pt-BR"/>
               </w:rPr>
-              <w:t>Empresas de médio e grande porte</w:t>
+              <w:t>Integração entre diferentes API’s é complexa.</w:t>
             </w:r>
           </w:p>
         </w:tc>
@@ -3122,7 +3007,7 @@
       <w:tr>
         <w:tc>
           <w:tcPr>
-            <w:tcW w:w="2790" w:type="dxa"/>
+            <w:tcW w:w="2970" w:type="dxa"/>
             <w:tcBorders>
               <w:top w:val="single" w:sz="6" w:space="0" w:color="000000"/>
               <w:left w:val="single" w:sz="12" w:space="0" w:color="000000"/>
@@ -3143,13 +3028,13 @@
               <w:rPr>
                 <w:lang w:val="pt-BR"/>
               </w:rPr>
-              <w:t>Que</w:t>
+              <w:t>afeta</w:t>
             </w:r>
           </w:p>
         </w:tc>
         <w:tc>
           <w:tcPr>
-            <w:tcW w:w="5430" w:type="dxa"/>
+            <w:tcW w:w="5250" w:type="dxa"/>
             <w:tcBorders>
               <w:top w:val="single" w:sz="6" w:space="0" w:color="000000"/>
               <w:left w:val="single" w:sz="12" w:space="0" w:color="000000"/>
@@ -3174,7 +3059,7 @@
                 <w:color w:val="auto"/>
                 <w:lang w:val="pt-BR"/>
               </w:rPr>
-              <w:t>Administrar grandes quantidades de itens</w:t>
+              <w:t>Empresas de E-Commerce parceiras.</w:t>
             </w:r>
           </w:p>
         </w:tc>
@@ -3182,7 +3067,7 @@
       <w:tr>
         <w:tc>
           <w:tcPr>
-            <w:tcW w:w="2790" w:type="dxa"/>
+            <w:tcW w:w="2970" w:type="dxa"/>
             <w:tcBorders>
               <w:top w:val="single" w:sz="6" w:space="0" w:color="000000"/>
               <w:left w:val="single" w:sz="12" w:space="0" w:color="000000"/>
@@ -3203,13 +3088,13 @@
               <w:rPr>
                 <w:lang w:val="pt-BR"/>
               </w:rPr>
-              <w:t>O (nome do produto)</w:t>
+              <w:t>cujo impacto é</w:t>
             </w:r>
           </w:p>
         </w:tc>
         <w:tc>
           <w:tcPr>
-            <w:tcW w:w="5430" w:type="dxa"/>
+            <w:tcW w:w="5250" w:type="dxa"/>
             <w:tcBorders>
               <w:top w:val="single" w:sz="6" w:space="0" w:color="000000"/>
               <w:left w:val="single" w:sz="12" w:space="0" w:color="000000"/>
@@ -3221,22 +3106,40 @@
             <w:pPr>
               <w:pStyle w:val="InfoBlue"/>
               <w:rPr>
+                <w:i w:val="0"/>
+                <w:iCs w:val="0"/>
+                <w:color w:val="auto"/>
                 <w:lang w:val="pt-BR"/>
               </w:rPr>
             </w:pPr>
             <w:r>
               <w:rPr>
-                <w:lang w:val="pt-BR"/>
-              </w:rPr>
-              <w:t> é um(a) [categoria do produto]</w:t>
+                <w:i w:val="0"/>
+                <w:iCs w:val="0"/>
+                <w:color w:val="auto"/>
+                <w:lang w:val="pt-BR"/>
+              </w:rPr>
+              <w:t>Dificuldade na integração entre os sistemas de E-Commerce com o sistema da empresa e altos custos de desenvolvimento com essas integrações</w:t>
+            </w:r>
+            <w:r>
+              <w:rPr>
+                <w:i w:val="0"/>
+                <w:iCs w:val="0"/>
+                <w:color w:val="auto"/>
+                <w:lang w:val="pt-BR"/>
+              </w:rPr>
+              <w:t>.</w:t>
             </w:r>
           </w:p>
         </w:tc>
       </w:tr>
       <w:tr>
+        <w:trPr>
+          <w:trHeight w:val="65"/>
+        </w:trPr>
         <w:tc>
           <w:tcPr>
-            <w:tcW w:w="2790" w:type="dxa"/>
+            <w:tcW w:w="2970" w:type="dxa"/>
             <w:tcBorders>
               <w:top w:val="single" w:sz="6" w:space="0" w:color="000000"/>
               <w:left w:val="single" w:sz="12" w:space="0" w:color="000000"/>
@@ -3247,7 +3150,6 @@
           <w:p>
             <w:pPr>
               <w:pStyle w:val="Corpodetexto"/>
-              <w:keepNext/>
               <w:ind w:left="72"/>
               <w:rPr>
                 <w:lang w:val="pt-BR"/>
@@ -3257,13 +3159,13 @@
               <w:rPr>
                 <w:lang w:val="pt-BR"/>
               </w:rPr>
-              <w:t>Que</w:t>
+              <w:t>uma boa solução seria</w:t>
             </w:r>
           </w:p>
         </w:tc>
         <w:tc>
           <w:tcPr>
-            <w:tcW w:w="5430" w:type="dxa"/>
+            <w:tcW w:w="5250" w:type="dxa"/>
             <w:tcBorders>
               <w:top w:val="single" w:sz="6" w:space="0" w:color="000000"/>
               <w:left w:val="single" w:sz="12" w:space="0" w:color="000000"/>
@@ -3286,116 +3188,9 @@
                 <w:i w:val="0"/>
                 <w:iCs w:val="0"/>
                 <w:color w:val="auto"/>
-                <w:lang w:val="fr-FR"/>
-              </w:rPr>
-              <w:t>Facilitação na administração de estoque e melhor analise do mesmo.</w:t>
-            </w:r>
-          </w:p>
-        </w:tc>
-      </w:tr>
-      <w:tr>
-        <w:tc>
-          <w:tcPr>
-            <w:tcW w:w="2790" w:type="dxa"/>
-            <w:tcBorders>
-              <w:top w:val="single" w:sz="6" w:space="0" w:color="000000"/>
-              <w:left w:val="single" w:sz="12" w:space="0" w:color="000000"/>
-              <w:bottom w:val="single" w:sz="6" w:space="0" w:color="000000"/>
-            </w:tcBorders>
-            <w:shd w:val="clear" w:color="auto" w:fill="BFBFBF"/>
-          </w:tcPr>
-          <w:p>
-            <w:pPr>
-              <w:pStyle w:val="Corpodetexto"/>
-              <w:keepNext/>
-              <w:ind w:left="72"/>
-              <w:rPr>
-                <w:lang w:val="pt-BR"/>
-              </w:rPr>
-            </w:pPr>
-            <w:r>
-              <w:rPr>
-                <w:lang w:val="pt-BR"/>
-              </w:rPr>
-              <w:t>Diferente de</w:t>
-            </w:r>
-          </w:p>
-        </w:tc>
-        <w:tc>
-          <w:tcPr>
-            <w:tcW w:w="5430" w:type="dxa"/>
-            <w:tcBorders>
-              <w:top w:val="single" w:sz="6" w:space="0" w:color="000000"/>
-              <w:left w:val="single" w:sz="12" w:space="0" w:color="000000"/>
-              <w:bottom w:val="single" w:sz="6" w:space="0" w:color="000000"/>
-              <w:right w:val="single" w:sz="12" w:space="0" w:color="000000"/>
-            </w:tcBorders>
-          </w:tcPr>
-          <w:p>
-            <w:pPr>
-              <w:pStyle w:val="InfoBlue"/>
-              <w:rPr>
-                <w:lang w:val="fr-FR"/>
-              </w:rPr>
-            </w:pPr>
-            <w:r>
-              <w:rPr>
-                <w:lang w:val="pt-BR"/>
-              </w:rPr>
-              <w:t>[principal alternativa da concorrência]</w:t>
-            </w:r>
-          </w:p>
-        </w:tc>
-      </w:tr>
-      <w:tr>
-        <w:tc>
-          <w:tcPr>
-            <w:tcW w:w="2790" w:type="dxa"/>
-            <w:tcBorders>
-              <w:top w:val="single" w:sz="6" w:space="0" w:color="000000"/>
-              <w:left w:val="single" w:sz="12" w:space="0" w:color="000000"/>
-              <w:bottom w:val="single" w:sz="12" w:space="0" w:color="000000"/>
-            </w:tcBorders>
-            <w:shd w:val="clear" w:color="auto" w:fill="BFBFBF"/>
-          </w:tcPr>
-          <w:p>
-            <w:pPr>
-              <w:pStyle w:val="Corpodetexto"/>
-              <w:ind w:left="72"/>
-              <w:rPr>
-                <w:lang w:val="pt-BR"/>
-              </w:rPr>
-            </w:pPr>
-            <w:r>
-              <w:rPr>
-                <w:lang w:val="pt-BR"/>
-              </w:rPr>
-              <w:t>Nosso produto</w:t>
-            </w:r>
-          </w:p>
-        </w:tc>
-        <w:tc>
-          <w:tcPr>
-            <w:tcW w:w="5430" w:type="dxa"/>
-            <w:tcBorders>
-              <w:top w:val="single" w:sz="6" w:space="0" w:color="000000"/>
-              <w:left w:val="single" w:sz="12" w:space="0" w:color="000000"/>
-              <w:bottom w:val="single" w:sz="12" w:space="0" w:color="000000"/>
-              <w:right w:val="single" w:sz="12" w:space="0" w:color="000000"/>
-            </w:tcBorders>
-          </w:tcPr>
-          <w:p>
-            <w:pPr>
-              <w:pStyle w:val="InfoBlue"/>
-              <w:rPr>
-                <w:lang w:val="pt-BR"/>
-              </w:rPr>
-            </w:pPr>
-            <w:r>
-              <w:rPr>
-                <w:lang w:val="pt-BR"/>
-              </w:rPr>
-              <w:t>[indique a principal diferença]</w:t>
+                <w:lang w:val="pt-BR"/>
+              </w:rPr>
+              <w:t>Criar um sistema novo com maios facilidade de integração e expansão com outras API’s.</w:t>
             </w:r>
           </w:p>
         </w:tc>
@@ -3403,24 +3198,69 @@
     </w:tbl>
     <w:p>
       <w:pPr>
-        <w:pStyle w:val="InfoBlue"/>
-        <w:rPr>
-          <w:lang w:val="pt-BR"/>
-        </w:rPr>
-      </w:pPr>
-    </w:p>
-    <w:p>
-      <w:pPr>
-        <w:pStyle w:val="InfoBlue"/>
-        <w:rPr>
-          <w:lang w:val="pt-BR"/>
-        </w:rPr>
-      </w:pPr>
-      <w:r>
-        <w:rPr>
-          <w:lang w:val="pt-BR"/>
-        </w:rPr>
-        <w:t>[Uma sentença de posição do produto comunica o objetivo do aplicativo e a importância do projeto para todo o pessoal envolvido.]</w:t>
+        <w:pStyle w:val="Ttulo2"/>
+        <w:rPr>
+          <w:lang w:val="pt-BR"/>
+        </w:rPr>
+      </w:pPr>
+      <w:r>
+        <w:rPr>
+          <w:lang w:val="pt-BR"/>
+        </w:rPr>
+        <w:br w:type="page"/>
+      </w:r>
+      <w:bookmarkStart w:id="14" w:name="__RefHeading___Toc18206470"/>
+      <w:bookmarkEnd w:id="14"/>
+      <w:r>
+        <w:rPr>
+          <w:lang w:val="pt-BR"/>
+        </w:rPr>
+        <w:lastRenderedPageBreak/>
+        <w:t>Sentença de Posição do Produto</w:t>
+      </w:r>
+    </w:p>
+    <w:p>
+      <w:pPr>
+        <w:pStyle w:val="Corpodetexto"/>
+        <w:rPr>
+          <w:lang w:val="pt-BR"/>
+        </w:rPr>
+      </w:pPr>
+      <w:r>
+        <w:rPr>
+          <w:lang w:val="pt-BR"/>
+        </w:rPr>
+        <w:t xml:space="preserve">Voltado a aplicação em grandes centros de distribuição local e regional, que tem como foco a administração </w:t>
+      </w:r>
+      <w:r>
+        <w:rPr>
+          <w:lang w:val="pt-BR"/>
+        </w:rPr>
+        <w:t xml:space="preserve">segura e confiável </w:t>
+      </w:r>
+      <w:r>
+        <w:rPr>
+          <w:lang w:val="pt-BR"/>
+        </w:rPr>
+        <w:t xml:space="preserve">de grande volume de inventario, com fluxo constante de diferentes fornecedores para diferentes consumidores, o GUAC </w:t>
+      </w:r>
+      <w:r>
+        <w:rPr>
+          <w:lang w:val="pt-BR"/>
+        </w:rPr>
+        <w:t>(Gerenciador Universal para Armazenamento Comercial)</w:t>
+      </w:r>
+      <w:r>
+        <w:rPr>
+          <w:lang w:val="pt-BR"/>
+        </w:rPr>
+        <w:t xml:space="preserve"> é a melhor solução quando comparado a sua concorrência, o programa NEX, pois nosso produto p</w:t>
+      </w:r>
+      <w:r>
+        <w:rPr>
+          <w:lang w:val="pt-BR"/>
+        </w:rPr>
+        <w:t>ermite diferentes sistemas de se conectarem ao sistema principal, com segurança e confiabilidade.</w:t>
       </w:r>
     </w:p>
     <w:p>
@@ -3433,8 +3273,8 @@
           <w:lang w:val="pt-BR"/>
         </w:rPr>
       </w:pPr>
-      <w:bookmarkStart w:id="14" w:name="__RefHeading___Toc18206471"/>
-      <w:bookmarkEnd w:id="14"/>
+      <w:bookmarkStart w:id="15" w:name="__RefHeading___Toc18206471"/>
+      <w:bookmarkEnd w:id="15"/>
       <w:r>
         <w:rPr>
           <w:sz w:val="20"/>
@@ -3446,16 +3286,93 @@
     </w:p>
     <w:p>
       <w:pPr>
-        <w:pStyle w:val="InfoBlue"/>
-        <w:rPr>
-          <w:lang w:val="pt-BR"/>
-        </w:rPr>
-      </w:pPr>
-      <w:r>
-        <w:rPr>
-          <w:lang w:val="pt-BR"/>
-        </w:rPr>
-        <w:t>[Para fornecer produtos e serviços que efetivamente satisfaçam às reais necessidades dos seus envolvidos e dos usuários, é preciso identificar e envolver todos os interessados como parte do processo de Modelagem de Negócios. É necessário também identificar os usuários do sistema e assegurar que a comunidade de envolvidos os represente adequadamente. Esta seção fornece um perfil dos envolvidos e dos usuários que integram o projeto, e dos principais problemas que, de acordo com o ponto de vista deles, poderão ser abordados pela solução proposta. Ela não descreve as solicitações ou os requisitos específicos dos usuários e dos envolvidos, já que eles são capturados em um artefato individual de solicitações dos envolvidos. Em vez disso, ela fornece a base e a justificativa que explicam por que os requisitos são necessários.]</w:t>
+        <w:rPr>
+          <w:lang w:val="pt-BR"/>
+        </w:rPr>
+      </w:pPr>
+      <w:r>
+        <w:rPr>
+          <w:lang w:val="pt-BR"/>
+        </w:rPr>
+        <w:t xml:space="preserve">Nesta etapa serão descritos todos os envolvidos com o projeto, </w:t>
+      </w:r>
+      <w:r>
+        <w:rPr>
+          <w:lang w:val="pt-BR"/>
+        </w:rPr>
+        <w:t xml:space="preserve">identificando suas necessidades ao produto e suas possíveis </w:t>
+      </w:r>
+      <w:r>
+        <w:rPr>
+          <w:lang w:val="pt-BR"/>
+        </w:rPr>
+        <w:t>críticas</w:t>
+      </w:r>
+      <w:r>
+        <w:rPr>
+          <w:lang w:val="pt-BR"/>
+        </w:rPr>
+        <w:t>.</w:t>
+      </w:r>
+    </w:p>
+    <w:p>
+      <w:pPr>
+        <w:pStyle w:val="Ttulo2"/>
+        <w:rPr>
+          <w:lang w:val="pt-BR"/>
+        </w:rPr>
+      </w:pPr>
+      <w:bookmarkStart w:id="16" w:name="__RefHeading___Toc18206472"/>
+      <w:bookmarkStart w:id="17" w:name="__RefHeading___Toc18206475"/>
+      <w:bookmarkEnd w:id="16"/>
+      <w:bookmarkEnd w:id="17"/>
+      <w:r>
+        <w:rPr>
+          <w:lang w:val="pt-BR"/>
+        </w:rPr>
+        <w:t>Ambiente do Usuário</w:t>
+      </w:r>
+    </w:p>
+    <w:p>
+      <w:pPr>
+        <w:jc w:val="both"/>
+        <w:rPr>
+          <w:lang w:val="pt-BR"/>
+        </w:rPr>
+      </w:pPr>
+      <w:r>
+        <w:rPr>
+          <w:lang w:val="pt-BR"/>
+        </w:rPr>
+        <w:t>O ambiente identificado, que será onde o usuário final do produto se encontra, é no depósito do centro de distribuição e no escritório da gerência. A tarefa que ocupa maior parte do tempo é a de organização e localização do estoque, que sofre mudanças diárias e conta com 47 funcionários, todos eles estoquistas, que utilizam o sistema atual da empresa na plataforma Windows 7 32 bits.</w:t>
+      </w:r>
+    </w:p>
+    <w:p>
+      <w:pPr>
+        <w:jc w:val="both"/>
+        <w:rPr>
+          <w:lang w:val="pt-BR"/>
+        </w:rPr>
+      </w:pPr>
+      <w:r>
+        <w:rPr>
+          <w:lang w:val="pt-BR"/>
+        </w:rPr>
+        <w:t>A tarefa que ocupa a segunda maior parcela de tempo é a de recebimento e envio de produtos, feita pelos entregadores da própria empresa ou de outras empresas contratadas, conta com aproximadamente 20 funcionários diferentes e o acesso é realizado na mesma plataforma que os estoquistas. Para essa tarefa apenas outro aplicativo é utilizado, que é o Google Maps para ajudar na localização das entregas, embora tenha uma integração com esse serviço, o sistema atual ainda tem problemas para utilizar os dados desse aplicativo.</w:t>
+      </w:r>
+    </w:p>
+    <w:p>
+      <w:pPr>
+        <w:jc w:val="both"/>
+        <w:rPr>
+          <w:lang w:val="pt-BR"/>
+        </w:rPr>
+      </w:pPr>
+      <w:r>
+        <w:rPr>
+          <w:lang w:val="pt-BR"/>
+        </w:rPr>
+        <w:t>Ambas as tarefas tem sofrido um aumento constante de pessoal, e a empresa tem interesse em continuar a expansão, também alterando a plataforma para Android, para permitindo o acesso mais rápido do sistema.</w:t>
       </w:r>
     </w:p>
     <w:p>
@@ -3463,257 +3380,19 @@
         <w:pStyle w:val="Ttulo2"/>
         <w:widowControl/>
         <w:rPr>
-          <w:highlight w:val="yellow"/>
-          <w:lang w:val="pt-BR"/>
-        </w:rPr>
-      </w:pPr>
-      <w:bookmarkStart w:id="15" w:name="__RefHeading___Toc18206472"/>
-      <w:bookmarkEnd w:id="15"/>
-      <w:r>
-        <w:rPr>
-          <w:highlight w:val="yellow"/>
-          <w:lang w:val="pt-BR"/>
-        </w:rPr>
-        <w:t xml:space="preserve">Demografia do Mercado </w:t>
-      </w:r>
-      <w:proofErr w:type="gramStart"/>
-      <w:r>
-        <w:rPr>
-          <w:highlight w:val="yellow"/>
-          <w:lang w:val="pt-BR"/>
-        </w:rPr>
-        <w:t>[Faz</w:t>
-      </w:r>
-      <w:proofErr w:type="gramEnd"/>
-      <w:r>
-        <w:rPr>
-          <w:highlight w:val="yellow"/>
-          <w:lang w:val="pt-BR"/>
-        </w:rPr>
-        <w:t xml:space="preserve"> mais sentido para software que será vendido]</w:t>
-      </w:r>
-    </w:p>
-    <w:p>
-      <w:pPr>
-        <w:pStyle w:val="InfoBlue"/>
-        <w:rPr>
-          <w:lang w:val="pt-BR"/>
-        </w:rPr>
-      </w:pPr>
-      <w:r>
-        <w:rPr>
-          <w:lang w:val="pt-BR"/>
-        </w:rPr>
-        <w:t>[Resuma as principais demografias do mercado que motivam as decisões do produto. Descreva e posicione os segmentos do mercado-alvo. Estima o tamanho e o crescimento usando o número de possíveis usuários ou a quantidade de dinheiro que seus clientes gastarão tentando satisfazer às necessidades que seu produto ou melhoria cumprirá. Revise as principais tendências e tecnologias do setor. Responda a estas perguntas estratégicas:</w:t>
-      </w:r>
-    </w:p>
-    <w:p>
-      <w:pPr>
-        <w:pStyle w:val="InfoBlue"/>
-        <w:numPr>
-          <w:ilvl w:val="0"/>
-          <w:numId w:val="3"/>
-        </w:numPr>
-        <w:rPr>
-          <w:lang w:val="pt-BR"/>
-        </w:rPr>
-      </w:pPr>
-      <w:r>
-        <w:rPr>
-          <w:lang w:val="pt-BR"/>
-        </w:rPr>
-        <w:t xml:space="preserve">Qual é a reputação da sua empresa nesses mercados? </w:t>
-      </w:r>
-    </w:p>
-    <w:p>
-      <w:pPr>
-        <w:pStyle w:val="InfoBlue"/>
-        <w:numPr>
-          <w:ilvl w:val="0"/>
-          <w:numId w:val="3"/>
-        </w:numPr>
-        <w:rPr>
-          <w:lang w:val="pt-BR"/>
-        </w:rPr>
-      </w:pPr>
-      <w:r>
-        <w:rPr>
-          <w:lang w:val="pt-BR"/>
-        </w:rPr>
-        <w:t xml:space="preserve">Qual você gostaria que fosse? </w:t>
-      </w:r>
-    </w:p>
-    <w:p>
-      <w:pPr>
-        <w:pStyle w:val="InfoBlue"/>
-        <w:numPr>
-          <w:ilvl w:val="0"/>
-          <w:numId w:val="3"/>
-        </w:numPr>
-        <w:rPr>
-          <w:lang w:val="pt-BR"/>
-        </w:rPr>
-      </w:pPr>
-      <w:r>
-        <w:rPr>
-          <w:lang w:val="pt-BR"/>
-        </w:rPr>
-        <w:t>Como esse produto ou serviço suporta suas metas?]</w:t>
-      </w:r>
-    </w:p>
-    <w:p>
-      <w:pPr>
-        <w:pStyle w:val="Ttulo2"/>
-        <w:rPr>
-          <w:lang w:val="pt-BR"/>
-        </w:rPr>
-      </w:pPr>
-      <w:bookmarkStart w:id="16" w:name="__RefHeading___Toc18206475"/>
-      <w:bookmarkEnd w:id="16"/>
-      <w:r>
-        <w:rPr>
-          <w:lang w:val="pt-BR"/>
-        </w:rPr>
-        <w:t>Ambiente do Usuário</w:t>
-      </w:r>
-    </w:p>
-    <w:p>
-      <w:pPr>
-        <w:pStyle w:val="InfoBlue"/>
-        <w:rPr>
-          <w:lang w:val="pt-BR"/>
-        </w:rPr>
-      </w:pPr>
-      <w:r>
-        <w:rPr>
-          <w:lang w:val="pt-BR"/>
-        </w:rPr>
-        <w:t>[Detalhe o ambiente de trabalho do usuário-alvo. A seguir, são apresentadas algumas sugestões:</w:t>
-      </w:r>
-    </w:p>
-    <w:p>
-      <w:pPr>
-        <w:pStyle w:val="InfoBlue"/>
-        <w:numPr>
-          <w:ilvl w:val="0"/>
-          <w:numId w:val="4"/>
-        </w:numPr>
-        <w:rPr>
-          <w:lang w:val="pt-BR"/>
-        </w:rPr>
-      </w:pPr>
-      <w:r>
-        <w:rPr>
-          <w:lang w:val="pt-BR"/>
-        </w:rPr>
-        <w:t>Número de pessoas envolvidas na execução da tarefa? Isso está mudando?</w:t>
-      </w:r>
-    </w:p>
-    <w:p>
-      <w:pPr>
-        <w:pStyle w:val="InfoBlue"/>
-        <w:numPr>
-          <w:ilvl w:val="0"/>
-          <w:numId w:val="4"/>
-        </w:numPr>
-        <w:rPr>
-          <w:lang w:val="pt-BR"/>
-        </w:rPr>
-      </w:pPr>
-      <w:r>
-        <w:rPr>
-          <w:lang w:val="pt-BR"/>
-        </w:rPr>
-        <w:t>Qual é a duração de um ciclo de tarefas? Qual é o tempo gasto em cada atividade? Isso está mudando?</w:t>
-      </w:r>
-    </w:p>
-    <w:p>
-      <w:pPr>
-        <w:pStyle w:val="InfoBlue"/>
-        <w:numPr>
-          <w:ilvl w:val="0"/>
-          <w:numId w:val="4"/>
-        </w:numPr>
-        <w:rPr>
-          <w:lang w:val="pt-BR"/>
-        </w:rPr>
-      </w:pPr>
-      <w:r>
-        <w:rPr>
-          <w:lang w:val="pt-BR"/>
-        </w:rPr>
-        <w:t>Existem restrições ambientais exclusivas: unidade móvel, ar livre, a bordo, etc.?</w:t>
-      </w:r>
-    </w:p>
-    <w:p>
-      <w:pPr>
-        <w:pStyle w:val="InfoBlue"/>
-        <w:numPr>
-          <w:ilvl w:val="0"/>
-          <w:numId w:val="4"/>
-        </w:numPr>
-        <w:rPr>
-          <w:lang w:val="pt-BR"/>
-        </w:rPr>
-      </w:pPr>
-      <w:r>
-        <w:rPr>
-          <w:lang w:val="pt-BR"/>
-        </w:rPr>
-        <w:t>Quais plataformas de sistema estão sendo utilizadas atualmente? Quais são as futuras plataformas?</w:t>
-      </w:r>
-    </w:p>
-    <w:p>
-      <w:pPr>
-        <w:pStyle w:val="InfoBlue"/>
-        <w:numPr>
-          <w:ilvl w:val="0"/>
-          <w:numId w:val="4"/>
-        </w:numPr>
-        <w:rPr>
-          <w:lang w:val="pt-BR"/>
-        </w:rPr>
-      </w:pPr>
-      <w:r>
-        <w:rPr>
-          <w:lang w:val="pt-BR"/>
-        </w:rPr>
-        <w:lastRenderedPageBreak/>
-        <w:t>Que outros aplicativos estão em uso? É necessário que o seu aplicativo interaja com eles?</w:t>
-      </w:r>
-    </w:p>
-    <w:p>
-      <w:pPr>
-        <w:pStyle w:val="InfoBlue"/>
-        <w:rPr>
-          <w:lang w:val="pt-BR"/>
-        </w:rPr>
-      </w:pPr>
-      <w:r>
-        <w:rPr>
-          <w:lang w:val="pt-BR"/>
-        </w:rPr>
-        <w:t>Este é local em que podem ser incluídos os extratos do Modelo de Negócios para descrever a tarefa e os papéis envolvidos, etc.]</w:t>
-      </w:r>
-    </w:p>
-    <w:p>
-      <w:pPr>
-        <w:pStyle w:val="Ttulo2"/>
-        <w:widowControl/>
-        <w:rPr>
-          <w:lang w:val="pt-BR"/>
-        </w:rPr>
-      </w:pPr>
-      <w:bookmarkStart w:id="17" w:name="__RefHeading___Toc113_3690376769"/>
-      <w:bookmarkStart w:id="18" w:name="__RefHeading___Toc18206476"/>
-      <w:bookmarkEnd w:id="17"/>
+          <w:lang w:val="pt-BR"/>
+        </w:rPr>
+      </w:pPr>
+      <w:bookmarkStart w:id="18" w:name="__RefHeading___Toc113_3690376769"/>
+      <w:bookmarkStart w:id="19" w:name="__RefHeading___Toc18206476"/>
+      <w:bookmarkEnd w:id="18"/>
       <w:r>
         <w:rPr>
           <w:lang w:val="pt-BR"/>
         </w:rPr>
         <w:t>Perfis dos Envolvidos</w:t>
       </w:r>
-      <w:bookmarkEnd w:id="18"/>
+      <w:bookmarkEnd w:id="19"/>
       <w:r>
         <w:rPr>
           <w:lang w:val="pt-BR"/>
@@ -3951,7 +3630,6 @@
         <w:rPr>
           <w:lang w:val="pt-BR"/>
         </w:rPr>
-        <w:lastRenderedPageBreak/>
         <w:t>&lt;Nome do Envolvido&gt;</w:t>
       </w:r>
     </w:p>
@@ -4420,8 +4098,8 @@
           <w:lang w:val="pt-BR"/>
         </w:rPr>
       </w:pPr>
-      <w:bookmarkStart w:id="19" w:name="__RefHeading___Toc18206480"/>
-      <w:bookmarkEnd w:id="19"/>
+      <w:bookmarkStart w:id="20" w:name="__RefHeading___Toc18206480"/>
+      <w:bookmarkEnd w:id="20"/>
       <w:r>
         <w:rPr>
           <w:lang w:val="pt-BR"/>
@@ -4494,6 +4172,7 @@
         <w:rPr>
           <w:lang w:val="pt-BR"/>
         </w:rPr>
+        <w:lastRenderedPageBreak/>
         <w:t>Quais soluções o usuário deseja?]</w:t>
       </w:r>
     </w:p>
@@ -4504,19 +4183,11 @@
           <w:lang w:val="pt-BR"/>
         </w:rPr>
       </w:pPr>
-      <w:proofErr w:type="gramStart"/>
-      <w:r>
-        <w:rPr>
-          <w:lang w:val="pt-BR"/>
-        </w:rPr>
-        <w:t>[É</w:t>
-      </w:r>
-      <w:proofErr w:type="gramEnd"/>
-      <w:r>
-        <w:rPr>
-          <w:lang w:val="pt-BR"/>
-        </w:rPr>
-        <w:t xml:space="preserve"> importante entender a importância </w:t>
+      <w:r>
+        <w:rPr>
+          <w:lang w:val="pt-BR"/>
+        </w:rPr>
+        <w:t xml:space="preserve">[É importante entender a importância </w:t>
       </w:r>
       <w:r>
         <w:rPr>
@@ -4862,8 +4533,8 @@
           <w:lang w:val="pt-BR"/>
         </w:rPr>
       </w:pPr>
-      <w:bookmarkStart w:id="20" w:name="__RefHeading___Toc18206481"/>
-      <w:bookmarkEnd w:id="20"/>
+      <w:bookmarkStart w:id="21" w:name="__RefHeading___Toc18206481"/>
+      <w:bookmarkEnd w:id="21"/>
       <w:r>
         <w:rPr>
           <w:lang w:val="pt-BR"/>
@@ -4993,7 +4664,7 @@
             <w:fldChar w:fldCharType="separate"/>
           </w:r>
           <w:r>
-            <w:t>&lt;Company Name&gt;</w:t>
+            <w:t>Distribuidora Madrazo</w:t>
           </w:r>
           <w:r>
             <w:fldChar w:fldCharType="end"/>
@@ -5176,7 +4847,7 @@
         <w:sz w:val="36"/>
         <w:szCs w:val="36"/>
       </w:rPr>
-      <w:t>&lt;Company Name&gt;</w:t>
+      <w:t>Distribuidora Madrazo</w:t>
     </w:r>
     <w:r>
       <w:rPr>
@@ -5271,7 +4942,7 @@
               <w:b/>
               <w:bCs/>
             </w:rPr>
-            <w:t>&lt;Nome do Projeto&gt;</w:t>
+            <w:t>Projeto ESII</w:t>
           </w:r>
           <w:r>
             <w:rPr>
@@ -8624,6 +8295,16 @@
     <w:name w:val="WW8StyleNum1"/>
     <w:qFormat/>
   </w:style>
+  <w:style w:type="character" w:styleId="TextodoEspaoReservado">
+    <w:name w:val="Placeholder Text"/>
+    <w:basedOn w:val="Fontepargpadro"/>
+    <w:uiPriority w:val="99"/>
+    <w:semiHidden/>
+    <w:rsid w:val="009A4461"/>
+    <w:rPr>
+      <w:color w:val="808080"/>
+    </w:rPr>
+  </w:style>
 </w:styles>
 </file>
 
@@ -8923,12 +8604,7 @@
 </file>
 
 <file path=customXml/item1.xml><?xml version="1.0" encoding="utf-8"?>
-<?mso-contentType ?>
-<FormTemplates xmlns="http://schemas.microsoft.com/sharepoint/v3/contenttype/forms">
-  <Display>DocumentLibraryForm</Display>
-  <Edit>DocumentLibraryForm</Edit>
-  <New>DocumentLibraryForm</New>
-</FormTemplates>
+<b:Sources xmlns:b="http://schemas.openxmlformats.org/officeDocument/2006/bibliography" xmlns="http://schemas.openxmlformats.org/officeDocument/2006/bibliography" SelectedStyle="\APASixthEditionOfficeOnline.xsl" StyleName="APA" Version="6"/>
 </file>
 
 <file path=customXml/item2.xml><?xml version="1.0" encoding="utf-8"?>
@@ -9123,7 +8799,12 @@
 </file>
 
 <file path=customXml/item3.xml><?xml version="1.0" encoding="utf-8"?>
-<b:Sources xmlns:b="http://schemas.openxmlformats.org/officeDocument/2006/bibliography" xmlns="http://schemas.openxmlformats.org/officeDocument/2006/bibliography" SelectedStyle="\APASixthEditionOfficeOnline.xsl" StyleName="APA" Version="6"/>
+<?mso-contentType ?>
+<FormTemplates xmlns="http://schemas.microsoft.com/sharepoint/v3/contenttype/forms">
+  <Display>DocumentLibraryForm</Display>
+  <Edit>DocumentLibraryForm</Edit>
+  <New>DocumentLibraryForm</New>
+</FormTemplates>
 </file>
 
 <file path=customXml/item4.xml><?xml version="1.0" encoding="utf-8"?>
@@ -9133,9 +8814,9 @@
 </file>
 
 <file path=customXml/itemProps1.xml><?xml version="1.0" encoding="utf-8"?>
-<ds:datastoreItem xmlns:ds="http://schemas.openxmlformats.org/officeDocument/2006/customXml" ds:itemID="{18EA3197-3160-41FF-A546-9691DEFA66FF}">
+<ds:datastoreItem xmlns:ds="http://schemas.openxmlformats.org/officeDocument/2006/customXml" ds:itemID="{D55E86C6-A673-4C95-8805-4B1672E65D01}">
   <ds:schemaRefs>
-    <ds:schemaRef ds:uri="http://schemas.microsoft.com/sharepoint/v3/contenttype/forms"/>
+    <ds:schemaRef ds:uri="http://schemas.openxmlformats.org/officeDocument/2006/bibliography"/>
   </ds:schemaRefs>
 </ds:datastoreItem>
 </file>
@@ -9160,9 +8841,9 @@
 </file>
 
 <file path=customXml/itemProps3.xml><?xml version="1.0" encoding="utf-8"?>
-<ds:datastoreItem xmlns:ds="http://schemas.openxmlformats.org/officeDocument/2006/customXml" ds:itemID="{D55E86C6-A673-4C95-8805-4B1672E65D01}">
+<ds:datastoreItem xmlns:ds="http://schemas.openxmlformats.org/officeDocument/2006/customXml" ds:itemID="{18EA3197-3160-41FF-A546-9691DEFA66FF}">
   <ds:schemaRefs>
-    <ds:schemaRef ds:uri="http://schemas.openxmlformats.org/officeDocument/2006/bibliography"/>
+    <ds:schemaRef ds:uri="http://schemas.microsoft.com/sharepoint/v3/contenttype/forms"/>
   </ds:schemaRefs>
 </ds:datastoreItem>
 </file>

</xml_diff>

<commit_message>
Criado e modificado os arquivos glossario e regras de negocio
</commit_message>
<xml_diff>
--- a/Negocio/visao_negocio.docx
+++ b/Negocio/visao_negocio.docx
@@ -126,7 +126,105 @@
         <w:rPr>
           <w:lang w:val="pt-BR"/>
         </w:rPr>
-        <w:t>[Observação: O template a seguir é fornecido para uso com o Rational Unified Process (RUP). O texto em azul exibido entre colchetes e em itálico (style=InfoBlue) foi incluído para orientar o autor e deve ser excluído antes da publicação do documento. Qualquer parágrafo inserido após esse estilo será definido automaticamente como normal (estilo=BodyText).]</w:t>
+        <w:t xml:space="preserve">[Observação: O </w:t>
+      </w:r>
+      <w:proofErr w:type="spellStart"/>
+      <w:r>
+        <w:rPr>
+          <w:lang w:val="pt-BR"/>
+        </w:rPr>
+        <w:t>template</w:t>
+      </w:r>
+      <w:proofErr w:type="spellEnd"/>
+      <w:r>
+        <w:rPr>
+          <w:lang w:val="pt-BR"/>
+        </w:rPr>
+        <w:t xml:space="preserve"> a seguir é fornecido para uso com o </w:t>
+      </w:r>
+      <w:proofErr w:type="spellStart"/>
+      <w:r>
+        <w:rPr>
+          <w:lang w:val="pt-BR"/>
+        </w:rPr>
+        <w:t>Rational</w:t>
+      </w:r>
+      <w:proofErr w:type="spellEnd"/>
+      <w:r>
+        <w:rPr>
+          <w:lang w:val="pt-BR"/>
+        </w:rPr>
+        <w:t xml:space="preserve"> </w:t>
+      </w:r>
+      <w:proofErr w:type="spellStart"/>
+      <w:r>
+        <w:rPr>
+          <w:lang w:val="pt-BR"/>
+        </w:rPr>
+        <w:t>Unified</w:t>
+      </w:r>
+      <w:proofErr w:type="spellEnd"/>
+      <w:r>
+        <w:rPr>
+          <w:lang w:val="pt-BR"/>
+        </w:rPr>
+        <w:t xml:space="preserve"> </w:t>
+      </w:r>
+      <w:proofErr w:type="spellStart"/>
+      <w:r>
+        <w:rPr>
+          <w:lang w:val="pt-BR"/>
+        </w:rPr>
+        <w:t>Process</w:t>
+      </w:r>
+      <w:proofErr w:type="spellEnd"/>
+      <w:r>
+        <w:rPr>
+          <w:lang w:val="pt-BR"/>
+        </w:rPr>
+        <w:t xml:space="preserve"> (RUP). O texto em azul exibido entre colchetes e em itálico (</w:t>
+      </w:r>
+      <w:proofErr w:type="spellStart"/>
+      <w:r>
+        <w:rPr>
+          <w:lang w:val="pt-BR"/>
+        </w:rPr>
+        <w:t>style</w:t>
+      </w:r>
+      <w:proofErr w:type="spellEnd"/>
+      <w:r>
+        <w:rPr>
+          <w:lang w:val="pt-BR"/>
+        </w:rPr>
+        <w:t>=</w:t>
+      </w:r>
+      <w:proofErr w:type="spellStart"/>
+      <w:r>
+        <w:rPr>
+          <w:lang w:val="pt-BR"/>
+        </w:rPr>
+        <w:t>InfoBlue</w:t>
+      </w:r>
+      <w:proofErr w:type="spellEnd"/>
+      <w:r>
+        <w:rPr>
+          <w:lang w:val="pt-BR"/>
+        </w:rPr>
+        <w:t>) foi incluído para orientar o autor e deve ser excluído antes da publicação do documento. Qualquer parágrafo inserido após esse estilo será definido automaticamente como normal (estilo=</w:t>
+      </w:r>
+      <w:proofErr w:type="spellStart"/>
+      <w:r>
+        <w:rPr>
+          <w:lang w:val="pt-BR"/>
+        </w:rPr>
+        <w:t>BodyText</w:t>
+      </w:r>
+      <w:proofErr w:type="spellEnd"/>
+      <w:r>
+        <w:rPr>
+          <w:lang w:val="pt-BR"/>
+        </w:rPr>
+        <w:t>).]</w:t>
       </w:r>
     </w:p>
     <w:p>
@@ -149,7 +247,119 @@
         <w:rPr>
           <w:lang w:val="pt-BR"/>
         </w:rPr>
-        <w:t xml:space="preserve">[Para personalizar campos automáticos no Microsoft Word (que exibem um plano de fundo cinza quando selecionados), selecione File&gt;Properties e substitua os campos Title, Subject e Company pelas informações apropriadas deste documento. Depois de você fechar a caixa de diálogo, os campos automáticos poderão ser atualizados em todo o documento, selecionando Edit&gt;Select All (ou Ctrl-A) e pressionando F9, ou simplesmente clicando no campo e pressionando F9. Isso deve ser feito separadamente para Cabeçalhos e Rodapés. Alt-F9 alterna entre a exibição de nomes de campos e do conteúdo dos campos. Consulte a ajuda do Word para obter mais informações sobre como trabalhar com campos.] </w:t>
+        <w:t>[Para personalizar campos automáticos no Microsoft Word (que exibem um plano de fundo cinza quando selecionados), selecione File&gt;</w:t>
+      </w:r>
+      <w:proofErr w:type="spellStart"/>
+      <w:r>
+        <w:rPr>
+          <w:lang w:val="pt-BR"/>
+        </w:rPr>
+        <w:t>Properties</w:t>
+      </w:r>
+      <w:proofErr w:type="spellEnd"/>
+      <w:r>
+        <w:rPr>
+          <w:lang w:val="pt-BR"/>
+        </w:rPr>
+        <w:t xml:space="preserve"> e substitua os campos </w:t>
+      </w:r>
+      <w:proofErr w:type="spellStart"/>
+      <w:r>
+        <w:rPr>
+          <w:lang w:val="pt-BR"/>
+        </w:rPr>
+        <w:t>Title</w:t>
+      </w:r>
+      <w:proofErr w:type="spellEnd"/>
+      <w:r>
+        <w:rPr>
+          <w:lang w:val="pt-BR"/>
+        </w:rPr>
+        <w:t xml:space="preserve">, </w:t>
+      </w:r>
+      <w:proofErr w:type="spellStart"/>
+      <w:r>
+        <w:rPr>
+          <w:lang w:val="pt-BR"/>
+        </w:rPr>
+        <w:t>Subject</w:t>
+      </w:r>
+      <w:proofErr w:type="spellEnd"/>
+      <w:r>
+        <w:rPr>
+          <w:lang w:val="pt-BR"/>
+        </w:rPr>
+        <w:t xml:space="preserve"> e </w:t>
+      </w:r>
+      <w:proofErr w:type="spellStart"/>
+      <w:r>
+        <w:rPr>
+          <w:lang w:val="pt-BR"/>
+        </w:rPr>
+        <w:t>Company</w:t>
+      </w:r>
+      <w:proofErr w:type="spellEnd"/>
+      <w:r>
+        <w:rPr>
+          <w:lang w:val="pt-BR"/>
+        </w:rPr>
+        <w:t xml:space="preserve"> pelas informações apropriadas deste documento. Depois de você fechar a caixa de diálogo, os campos automáticos poderão ser atualizados em todo o documento, selecionando </w:t>
+      </w:r>
+      <w:proofErr w:type="spellStart"/>
+      <w:r>
+        <w:rPr>
+          <w:lang w:val="pt-BR"/>
+        </w:rPr>
+        <w:t>Edit</w:t>
+      </w:r>
+      <w:proofErr w:type="spellEnd"/>
+      <w:r>
+        <w:rPr>
+          <w:lang w:val="pt-BR"/>
+        </w:rPr>
+        <w:t>&gt;</w:t>
+      </w:r>
+      <w:proofErr w:type="spellStart"/>
+      <w:r>
+        <w:rPr>
+          <w:lang w:val="pt-BR"/>
+        </w:rPr>
+        <w:t>Select</w:t>
+      </w:r>
+      <w:proofErr w:type="spellEnd"/>
+      <w:r>
+        <w:rPr>
+          <w:lang w:val="pt-BR"/>
+        </w:rPr>
+        <w:t xml:space="preserve"> </w:t>
+      </w:r>
+      <w:proofErr w:type="spellStart"/>
+      <w:r>
+        <w:rPr>
+          <w:lang w:val="pt-BR"/>
+        </w:rPr>
+        <w:t>All</w:t>
+      </w:r>
+      <w:proofErr w:type="spellEnd"/>
+      <w:r>
+        <w:rPr>
+          <w:lang w:val="pt-BR"/>
+        </w:rPr>
+        <w:t xml:space="preserve"> (ou </w:t>
+      </w:r>
+      <w:proofErr w:type="spellStart"/>
+      <w:r>
+        <w:rPr>
+          <w:lang w:val="pt-BR"/>
+        </w:rPr>
+        <w:t>Ctrl-A</w:t>
+      </w:r>
+      <w:proofErr w:type="spellEnd"/>
+      <w:r>
+        <w:rPr>
+          <w:lang w:val="pt-BR"/>
+        </w:rPr>
+        <w:t xml:space="preserve">) e pressionando F9, ou simplesmente clicando no campo e pressionando F9. Isso deve ser feito separadamente para Cabeçalhos e Rodapés. Alt-F9 alterna entre a exibição de nomes de campos e do conteúdo dos campos. Consulte a ajuda do Word para obter mais informações sobre como trabalhar com campos.] </w:t>
       </w:r>
     </w:p>
     <w:p>
@@ -319,7 +529,35 @@
               <w:rPr>
                 <w:lang w:val="pt-BR"/>
               </w:rPr>
-              <w:t>&lt;dd/mmm/aa&gt;</w:t>
+              <w:t>&lt;</w:t>
+            </w:r>
+            <w:proofErr w:type="spellStart"/>
+            <w:r>
+              <w:rPr>
+                <w:lang w:val="pt-BR"/>
+              </w:rPr>
+              <w:t>dd</w:t>
+            </w:r>
+            <w:proofErr w:type="spellEnd"/>
+            <w:r>
+              <w:rPr>
+                <w:lang w:val="pt-BR"/>
+              </w:rPr>
+              <w:t>/</w:t>
+            </w:r>
+            <w:proofErr w:type="spellStart"/>
+            <w:r>
+              <w:rPr>
+                <w:lang w:val="pt-BR"/>
+              </w:rPr>
+              <w:t>mmm</w:t>
+            </w:r>
+            <w:proofErr w:type="spellEnd"/>
+            <w:r>
+              <w:rPr>
+                <w:lang w:val="pt-BR"/>
+              </w:rPr>
+              <w:t>/aa&gt;</w:t>
             </w:r>
           </w:p>
         </w:tc>
@@ -343,7 +581,21 @@
               <w:rPr>
                 <w:lang w:val="pt-BR"/>
               </w:rPr>
-              <w:t>&lt;x.x&gt;</w:t>
+              <w:t>&lt;</w:t>
+            </w:r>
+            <w:proofErr w:type="spellStart"/>
+            <w:r>
+              <w:rPr>
+                <w:lang w:val="pt-BR"/>
+              </w:rPr>
+              <w:t>x.x</w:t>
+            </w:r>
+            <w:proofErr w:type="spellEnd"/>
+            <w:r>
+              <w:rPr>
+                <w:lang w:val="pt-BR"/>
+              </w:rPr>
+              <w:t>&gt;</w:t>
             </w:r>
           </w:p>
         </w:tc>
@@ -649,10 +901,20 @@
       <w:pPr>
         <w:pStyle w:val="Heading"/>
       </w:pPr>
+      <w:proofErr w:type="spellStart"/>
       <w:r>
         <w:lastRenderedPageBreak/>
-        <w:t>Índice Analítico</w:t>
-      </w:r>
+        <w:t>Índice</w:t>
+      </w:r>
+      <w:proofErr w:type="spellEnd"/>
+      <w:r>
+        <w:t xml:space="preserve"> </w:t>
+      </w:r>
+      <w:proofErr w:type="spellStart"/>
+      <w:r>
+        <w:t>Analítico</w:t>
+      </w:r>
+      <w:proofErr w:type="spellEnd"/>
     </w:p>
     <w:sdt>
       <w:sdtPr>
@@ -868,11 +1130,19 @@
               <w:lang w:val="pt-BR"/>
             </w:rPr>
           </w:pPr>
+          <w:proofErr w:type="gramStart"/>
           <w:r>
             <w:rPr>
               <w:lang w:val="pt-BR"/>
             </w:rPr>
-            <w:t>3.1  Atividades de Negócio</w:t>
+            <w:t>3.1  Atividades</w:t>
+          </w:r>
+          <w:proofErr w:type="gramEnd"/>
+          <w:r>
+            <w:rPr>
+              <w:lang w:val="pt-BR"/>
+            </w:rPr>
+            <w:t xml:space="preserve"> de Negócio</w:t>
           </w:r>
           <w:r>
             <w:rPr>
@@ -897,11 +1167,19 @@
               <w:lang w:val="pt-BR"/>
             </w:rPr>
           </w:pPr>
+          <w:proofErr w:type="gramStart"/>
           <w:r>
             <w:rPr>
               <w:lang w:val="pt-BR"/>
             </w:rPr>
-            <w:t>3.2  Processos de Negócio</w:t>
+            <w:t>3.2  Processos</w:t>
+          </w:r>
+          <w:proofErr w:type="gramEnd"/>
+          <w:r>
+            <w:rPr>
+              <w:lang w:val="pt-BR"/>
+            </w:rPr>
+            <w:t xml:space="preserve"> de Negócio</w:t>
           </w:r>
           <w:r>
             <w:rPr>
@@ -926,11 +1204,19 @@
               <w:lang w:val="pt-BR"/>
             </w:rPr>
           </w:pPr>
+          <w:proofErr w:type="gramStart"/>
           <w:r>
             <w:rPr>
               <w:lang w:val="pt-BR"/>
             </w:rPr>
-            <w:t>3.3  Oportunidade de Negócios</w:t>
+            <w:t>3.3  Oportunidade</w:t>
+          </w:r>
+          <w:proofErr w:type="gramEnd"/>
+          <w:r>
+            <w:rPr>
+              <w:lang w:val="pt-BR"/>
+            </w:rPr>
+            <w:t xml:space="preserve"> de Negócios</w:t>
           </w:r>
           <w:r>
             <w:rPr>
@@ -955,11 +1241,19 @@
               <w:lang w:val="pt-BR"/>
             </w:rPr>
           </w:pPr>
+          <w:proofErr w:type="gramStart"/>
           <w:r>
             <w:rPr>
               <w:lang w:val="pt-BR"/>
             </w:rPr>
-            <w:t>3.4  Descrição do Problema</w:t>
+            <w:t>3.4  Descrição</w:t>
+          </w:r>
+          <w:proofErr w:type="gramEnd"/>
+          <w:r>
+            <w:rPr>
+              <w:lang w:val="pt-BR"/>
+            </w:rPr>
+            <w:t xml:space="preserve"> do Problema</w:t>
           </w:r>
           <w:r>
             <w:rPr>
@@ -984,11 +1278,19 @@
               <w:lang w:val="pt-BR"/>
             </w:rPr>
           </w:pPr>
+          <w:proofErr w:type="gramStart"/>
           <w:r>
             <w:rPr>
               <w:lang w:val="pt-BR"/>
             </w:rPr>
-            <w:t>3.5  Sentença de Posição do Produto</w:t>
+            <w:t>3.5  Sentença</w:t>
+          </w:r>
+          <w:proofErr w:type="gramEnd"/>
+          <w:r>
+            <w:rPr>
+              <w:lang w:val="pt-BR"/>
+            </w:rPr>
+            <w:t xml:space="preserve"> de Posição do Produto</w:t>
           </w:r>
           <w:r>
             <w:rPr>
@@ -1042,11 +1344,19 @@
               <w:lang w:val="pt-BR"/>
             </w:rPr>
           </w:pPr>
+          <w:proofErr w:type="gramStart"/>
           <w:r>
             <w:rPr>
               <w:lang w:val="pt-BR"/>
             </w:rPr>
-            <w:t>4.1  Demografia do Mercado [Faz mais sentido para software que será vendido]</w:t>
+            <w:t>4.1  Demografia</w:t>
+          </w:r>
+          <w:proofErr w:type="gramEnd"/>
+          <w:r>
+            <w:rPr>
+              <w:lang w:val="pt-BR"/>
+            </w:rPr>
+            <w:t xml:space="preserve"> do Mercado [Faz mais sentido para software que será vendido]</w:t>
           </w:r>
           <w:r>
             <w:rPr>
@@ -1071,11 +1381,19 @@
               <w:lang w:val="pt-BR"/>
             </w:rPr>
           </w:pPr>
+          <w:proofErr w:type="gramStart"/>
           <w:r>
             <w:rPr>
               <w:lang w:val="pt-BR"/>
             </w:rPr>
-            <w:t>4.2  Ambiente do Usuário</w:t>
+            <w:t>4.2  Ambiente</w:t>
+          </w:r>
+          <w:proofErr w:type="gramEnd"/>
+          <w:r>
+            <w:rPr>
+              <w:lang w:val="pt-BR"/>
+            </w:rPr>
+            <w:t xml:space="preserve"> do Usuário</w:t>
           </w:r>
           <w:r>
             <w:rPr>
@@ -1100,11 +1418,19 @@
               <w:lang w:val="pt-BR"/>
             </w:rPr>
           </w:pPr>
+          <w:proofErr w:type="gramStart"/>
           <w:r>
             <w:rPr>
               <w:lang w:val="pt-BR"/>
             </w:rPr>
-            <w:t>4.3  Perfis dos Envolvidos</w:t>
+            <w:t>4.3  Perfis</w:t>
+          </w:r>
+          <w:proofErr w:type="gramEnd"/>
+          <w:r>
+            <w:rPr>
+              <w:lang w:val="pt-BR"/>
+            </w:rPr>
+            <w:t xml:space="preserve"> dos Envolvidos</w:t>
           </w:r>
           <w:r>
             <w:rPr>
@@ -1158,11 +1484,19 @@
               <w:lang w:val="pt-BR"/>
             </w:rPr>
           </w:pPr>
+          <w:proofErr w:type="gramStart"/>
           <w:r>
             <w:rPr>
               <w:lang w:val="pt-BR"/>
             </w:rPr>
-            <w:t>4.5  Alternativas e Concorrência</w:t>
+            <w:t>4.5  Alternativas</w:t>
+          </w:r>
+          <w:proofErr w:type="gramEnd"/>
+          <w:r>
+            <w:rPr>
+              <w:lang w:val="pt-BR"/>
+            </w:rPr>
+            <w:t xml:space="preserve"> e Concorrência</w:t>
           </w:r>
           <w:r>
             <w:rPr>
@@ -1589,7 +1923,27 @@
           <w:lang w:val="pt-BR"/>
         </w:rPr>
         <w:tab/>
-        <w:t>Este documento está associado a criação de um sistema de organização de estoque baseado em na programação Java e, além disso, demonstrar que o uso de sistemas parecidos é fundamental à empresas de distribuição de itens e lojas que possuem um estoque de porte grande que dificulta ou impossibilita sua administração através de meios humanos.</w:t>
+        <w:t xml:space="preserve">Este documento está associado a criação de um sistema de organização de estoque baseado em na programação Java e, além disso, demonstrar que o uso de sistemas parecidos é fundamental </w:t>
+      </w:r>
+      <w:proofErr w:type="gramStart"/>
+      <w:r>
+        <w:rPr>
+          <w:i w:val="0"/>
+          <w:iCs w:val="0"/>
+          <w:color w:val="auto"/>
+          <w:lang w:val="pt-BR"/>
+        </w:rPr>
+        <w:t>à</w:t>
+      </w:r>
+      <w:proofErr w:type="gramEnd"/>
+      <w:r>
+        <w:rPr>
+          <w:i w:val="0"/>
+          <w:iCs w:val="0"/>
+          <w:color w:val="auto"/>
+          <w:lang w:val="pt-BR"/>
+        </w:rPr>
+        <w:t xml:space="preserve"> empresas de distribuição de itens e lojas que possuem um estoque de porte grande que dificulta ou impossibilita sua administração através de meios humanos.</w:t>
       </w:r>
     </w:p>
     <w:p>
@@ -1647,7 +2001,27 @@
           <w:color w:val="auto"/>
           <w:lang w:val="pt-BR"/>
         </w:rPr>
-        <w:t xml:space="preserve"> como objetivo explorar alguns dos problemas que a gerencia de um Centro de Distribuição irá encontrar, inevitavelmente, conforme o crescimento do estoque e como a implementação de técnicas e ferramentas, principalmente, programas de computador pode solucionar alguns desses problemas além de aumentar a eficiência geral da empresa.</w:t>
+        <w:t xml:space="preserve"> como objetivo explorar alguns dos problemas que a </w:t>
+      </w:r>
+      <w:proofErr w:type="gramStart"/>
+      <w:r>
+        <w:rPr>
+          <w:i w:val="0"/>
+          <w:iCs w:val="0"/>
+          <w:color w:val="auto"/>
+          <w:lang w:val="pt-BR"/>
+        </w:rPr>
+        <w:t>gerencia</w:t>
+      </w:r>
+      <w:proofErr w:type="gramEnd"/>
+      <w:r>
+        <w:rPr>
+          <w:i w:val="0"/>
+          <w:iCs w:val="0"/>
+          <w:color w:val="auto"/>
+          <w:lang w:val="pt-BR"/>
+        </w:rPr>
+        <w:t xml:space="preserve"> de um Centro de Distribuição irá encontrar, inevitavelmente, conforme o crescimento do estoque e como a implementação de técnicas e ferramentas, principalmente, programas de computador pode solucionar alguns desses problemas além de aumentar a eficiência geral da empresa.</w:t>
       </w:r>
     </w:p>
     <w:p>
@@ -2060,7 +2434,19 @@
         <w:rPr>
           <w:lang w:val="pt-BR"/>
         </w:rPr>
-        <w:t>O entregador conecta no sistema e pede para o mesmo localizar as encomendas para uma dada região em que será feito a entrega no determinado horário, a partir das encomendas o entregador também registra a saída desses produtos do centro de distribuição e inicia a entrega deles.</w:t>
+        <w:t xml:space="preserve">O entregador conecta no sistema e pede para </w:t>
+      </w:r>
+      <w:r>
+        <w:rPr>
+          <w:lang w:val="pt-BR"/>
+        </w:rPr>
+        <w:t>ele</w:t>
+      </w:r>
+      <w:r>
+        <w:rPr>
+          <w:lang w:val="pt-BR"/>
+        </w:rPr>
+        <w:t xml:space="preserve"> localizar as encomendas para uma dada região em que será feito a entrega no determinado horário, a partir das encomendas o entregador também registra a saída desses produtos do centro de distribuição e inicia a entrega deles.</w:t>
       </w:r>
     </w:p>
     <w:p>
@@ -2126,7 +2512,29 @@
           <w:color w:val="auto"/>
           <w:lang w:val="pt-BR"/>
         </w:rPr>
-        <w:t xml:space="preserve"> com boa implementação, é possível acelerar a expansão de empresas ou viabilizar tal ato uma vez que a atenção do setor administrativo não esta totalmente focada em gerenciar pequenas operações, que poderiam ser feitas automaticamente.</w:t>
+        <w:t xml:space="preserve"> com boa implementação, é possível acelerar a expansão de empresas ou viabilizar tal ato uma vez que a atenção do setor administrativo não </w:t>
+      </w:r>
+      <w:proofErr w:type="spellStart"/>
+      <w:proofErr w:type="gramStart"/>
+      <w:r>
+        <w:rPr>
+          <w:i w:val="0"/>
+          <w:iCs w:val="0"/>
+          <w:color w:val="auto"/>
+          <w:lang w:val="pt-BR"/>
+        </w:rPr>
+        <w:t>esta</w:t>
+      </w:r>
+      <w:proofErr w:type="spellEnd"/>
+      <w:proofErr w:type="gramEnd"/>
+      <w:r>
+        <w:rPr>
+          <w:i w:val="0"/>
+          <w:iCs w:val="0"/>
+          <w:color w:val="auto"/>
+          <w:lang w:val="pt-BR"/>
+        </w:rPr>
+        <w:t xml:space="preserve"> totalmente focada em gerenciar pequenas operações, que poderiam ser feitas automaticamente.</w:t>
       </w:r>
     </w:p>
     <w:p>
@@ -2999,7 +3407,27 @@
                 <w:color w:val="auto"/>
                 <w:lang w:val="pt-BR"/>
               </w:rPr>
-              <w:t>Integração entre diferentes API’s é complexa.</w:t>
+              <w:t xml:space="preserve">Integração entre diferentes </w:t>
+            </w:r>
+            <w:proofErr w:type="spellStart"/>
+            <w:r>
+              <w:rPr>
+                <w:i w:val="0"/>
+                <w:iCs w:val="0"/>
+                <w:color w:val="auto"/>
+                <w:lang w:val="pt-BR"/>
+              </w:rPr>
+              <w:t>API’s</w:t>
+            </w:r>
+            <w:proofErr w:type="spellEnd"/>
+            <w:r>
+              <w:rPr>
+                <w:i w:val="0"/>
+                <w:iCs w:val="0"/>
+                <w:color w:val="auto"/>
+                <w:lang w:val="pt-BR"/>
+              </w:rPr>
+              <w:t xml:space="preserve"> é complexa.</w:t>
             </w:r>
           </w:p>
         </w:tc>
@@ -3119,16 +3547,7 @@
                 <w:color w:val="auto"/>
                 <w:lang w:val="pt-BR"/>
               </w:rPr>
-              <w:t>Dificuldade na integração entre os sistemas de E-Commerce com o sistema da empresa e altos custos de desenvolvimento com essas integrações</w:t>
-            </w:r>
-            <w:r>
-              <w:rPr>
-                <w:i w:val="0"/>
-                <w:iCs w:val="0"/>
-                <w:color w:val="auto"/>
-                <w:lang w:val="pt-BR"/>
-              </w:rPr>
-              <w:t>.</w:t>
+              <w:t>Dificuldade na integração entre os sistemas de E-Commerce com o sistema da empresa e altos custos de desenvolvimento com essas integrações.</w:t>
             </w:r>
           </w:p>
         </w:tc>
@@ -3190,7 +3609,27 @@
                 <w:color w:val="auto"/>
                 <w:lang w:val="pt-BR"/>
               </w:rPr>
-              <w:t>Criar um sistema novo com maios facilidade de integração e expansão com outras API’s.</w:t>
+              <w:t xml:space="preserve">Criar um sistema novo com maios facilidade de integração e expansão com outras </w:t>
+            </w:r>
+            <w:proofErr w:type="spellStart"/>
+            <w:r>
+              <w:rPr>
+                <w:i w:val="0"/>
+                <w:iCs w:val="0"/>
+                <w:color w:val="auto"/>
+                <w:lang w:val="pt-BR"/>
+              </w:rPr>
+              <w:t>API’s</w:t>
+            </w:r>
+            <w:proofErr w:type="spellEnd"/>
+            <w:r>
+              <w:rPr>
+                <w:i w:val="0"/>
+                <w:iCs w:val="0"/>
+                <w:color w:val="auto"/>
+                <w:lang w:val="pt-BR"/>
+              </w:rPr>
+              <w:t>.</w:t>
             </w:r>
           </w:p>
         </w:tc>
@@ -3372,7 +3811,21 @@
         <w:rPr>
           <w:lang w:val="pt-BR"/>
         </w:rPr>
-        <w:t>Ambas as tarefas tem sofrido um aumento constante de pessoal, e a empresa tem interesse em continuar a expansão, também alterando a plataforma para Android, para permitindo o acesso mais rápido do sistema.</w:t>
+        <w:t xml:space="preserve">Ambas as tarefas </w:t>
+      </w:r>
+      <w:proofErr w:type="gramStart"/>
+      <w:r>
+        <w:rPr>
+          <w:lang w:val="pt-BR"/>
+        </w:rPr>
+        <w:t>tem</w:t>
+      </w:r>
+      <w:proofErr w:type="gramEnd"/>
+      <w:r>
+        <w:rPr>
+          <w:lang w:val="pt-BR"/>
+        </w:rPr>
+        <w:t xml:space="preserve"> sofrido um aumento constante de pessoal, e a empresa tem interesse em continuar a expansão, também alterando a plataforma para Android, para permitindo o acesso mais rápido do sistema.</w:t>
       </w:r>
     </w:p>
     <w:p>
@@ -3969,7 +4422,63 @@
               <w:rPr>
                 <w:lang w:val="pt-BR"/>
               </w:rPr>
-              <w:t>[Qual é o grau de comprometimento do envolvido no projeto? Está relacionado, sempre que possível, aos papéis do Rational Unified Process — ou seja, ao Revisor de Requisitos, etc.]</w:t>
+              <w:t xml:space="preserve">[Qual é o grau de comprometimento do envolvido no projeto? Está relacionado, sempre que possível, aos papéis do </w:t>
+            </w:r>
+            <w:proofErr w:type="spellStart"/>
+            <w:r>
+              <w:rPr>
+                <w:lang w:val="pt-BR"/>
+              </w:rPr>
+              <w:t>Rational</w:t>
+            </w:r>
+            <w:proofErr w:type="spellEnd"/>
+            <w:r>
+              <w:rPr>
+                <w:lang w:val="pt-BR"/>
+              </w:rPr>
+              <w:t xml:space="preserve"> </w:t>
+            </w:r>
+            <w:proofErr w:type="spellStart"/>
+            <w:r>
+              <w:rPr>
+                <w:lang w:val="pt-BR"/>
+              </w:rPr>
+              <w:t>Unified</w:t>
+            </w:r>
+            <w:proofErr w:type="spellEnd"/>
+            <w:r>
+              <w:rPr>
+                <w:lang w:val="pt-BR"/>
+              </w:rPr>
+              <w:t xml:space="preserve"> </w:t>
+            </w:r>
+            <w:proofErr w:type="spellStart"/>
+            <w:r>
+              <w:rPr>
+                <w:lang w:val="pt-BR"/>
+              </w:rPr>
+              <w:t>Process</w:t>
+            </w:r>
+            <w:proofErr w:type="spellEnd"/>
+            <w:r>
+              <w:rPr>
+                <w:lang w:val="pt-BR"/>
+              </w:rPr>
+              <w:t xml:space="preserve"> — ou seja, ao Revisor de </w:t>
+            </w:r>
+            <w:proofErr w:type="gramStart"/>
+            <w:r>
+              <w:rPr>
+                <w:lang w:val="pt-BR"/>
+              </w:rPr>
+              <w:t>Requisitos, etc.</w:t>
+            </w:r>
+            <w:proofErr w:type="gramEnd"/>
+            <w:r>
+              <w:rPr>
+                <w:lang w:val="pt-BR"/>
+              </w:rPr>
+              <w:t>]</w:t>
             </w:r>
           </w:p>
         </w:tc>
@@ -4183,11 +4692,19 @@
           <w:lang w:val="pt-BR"/>
         </w:rPr>
       </w:pPr>
-      <w:r>
-        <w:rPr>
-          <w:lang w:val="pt-BR"/>
-        </w:rPr>
-        <w:t xml:space="preserve">[É importante entender a importância </w:t>
+      <w:proofErr w:type="gramStart"/>
+      <w:r>
+        <w:rPr>
+          <w:lang w:val="pt-BR"/>
+        </w:rPr>
+        <w:t>[É</w:t>
+      </w:r>
+      <w:proofErr w:type="gramEnd"/>
+      <w:r>
+        <w:rPr>
+          <w:lang w:val="pt-BR"/>
+        </w:rPr>
+        <w:t xml:space="preserve"> importante entender a importância </w:t>
       </w:r>
       <w:r>
         <w:rPr>
@@ -4229,7 +4746,35 @@
         <w:rPr>
           <w:lang w:val="pt-BR"/>
         </w:rPr>
-        <w:t>Preencha a tabela a seguir — se estiver usando o Rational RequisitePro para capturar as Necessidades, isto pode ser um extrato ou relatório dessa ferramenta.]</w:t>
+        <w:t xml:space="preserve">Preencha a tabela a seguir — se estiver usando o </w:t>
+      </w:r>
+      <w:proofErr w:type="spellStart"/>
+      <w:r>
+        <w:rPr>
+          <w:lang w:val="pt-BR"/>
+        </w:rPr>
+        <w:t>Rational</w:t>
+      </w:r>
+      <w:proofErr w:type="spellEnd"/>
+      <w:r>
+        <w:rPr>
+          <w:lang w:val="pt-BR"/>
+        </w:rPr>
+        <w:t xml:space="preserve"> </w:t>
+      </w:r>
+      <w:proofErr w:type="spellStart"/>
+      <w:r>
+        <w:rPr>
+          <w:lang w:val="pt-BR"/>
+        </w:rPr>
+        <w:t>RequisitePro</w:t>
+      </w:r>
+      <w:proofErr w:type="spellEnd"/>
+      <w:r>
+        <w:rPr>
+          <w:lang w:val="pt-BR"/>
+        </w:rPr>
+        <w:t xml:space="preserve"> para capturar as Necessidades, isto pode ser um extrato ou relatório dessa ferramenta.]</w:t>
       </w:r>
     </w:p>
     <w:p>
@@ -4632,12 +5177,14 @@
               <w:lang w:val="pt-BR"/>
             </w:rPr>
           </w:pPr>
+          <w:proofErr w:type="spellStart"/>
           <w:r>
             <w:rPr>
               <w:lang w:val="pt-BR"/>
             </w:rPr>
             <w:t>Confidential</w:t>
           </w:r>
+          <w:proofErr w:type="spellEnd"/>
         </w:p>
       </w:tc>
       <w:tc>
@@ -4663,8 +5210,13 @@
           <w:r>
             <w:fldChar w:fldCharType="separate"/>
           </w:r>
-          <w:r>
-            <w:t>Distribuidora Madrazo</w:t>
+          <w:proofErr w:type="spellStart"/>
+          <w:r>
+            <w:t>Distribuidora</w:t>
+          </w:r>
+          <w:proofErr w:type="spellEnd"/>
+          <w:r>
+            <w:t xml:space="preserve"> Madrazo</w:t>
           </w:r>
           <w:r>
             <w:fldChar w:fldCharType="end"/>
@@ -4839,6 +5391,7 @@
       </w:rPr>
       <w:fldChar w:fldCharType="separate"/>
     </w:r>
+    <w:proofErr w:type="spellStart"/>
     <w:r>
       <w:rPr>
         <w:rFonts w:ascii="Arial;Arial" w:hAnsi="Arial;Arial" w:cs="Arial;Arial"/>
@@ -4847,7 +5400,18 @@
         <w:sz w:val="36"/>
         <w:szCs w:val="36"/>
       </w:rPr>
-      <w:t>Distribuidora Madrazo</w:t>
+      <w:t>Distribuidora</w:t>
+    </w:r>
+    <w:proofErr w:type="spellEnd"/>
+    <w:r>
+      <w:rPr>
+        <w:rFonts w:ascii="Arial;Arial" w:hAnsi="Arial;Arial" w:cs="Arial;Arial"/>
+        <w:b/>
+        <w:bCs/>
+        <w:sz w:val="36"/>
+        <w:szCs w:val="36"/>
+      </w:rPr>
+      <w:t xml:space="preserve"> Madrazo</w:t>
     </w:r>
     <w:r>
       <w:rPr>
@@ -4937,12 +5501,21 @@
             </w:rPr>
             <w:fldChar w:fldCharType="separate"/>
           </w:r>
+          <w:proofErr w:type="spellStart"/>
           <w:r>
             <w:rPr>
               <w:b/>
               <w:bCs/>
             </w:rPr>
-            <w:t>Projeto ESII</w:t>
+            <w:t>Projeto</w:t>
+          </w:r>
+          <w:proofErr w:type="spellEnd"/>
+          <w:r>
+            <w:rPr>
+              <w:b/>
+              <w:bCs/>
+            </w:rPr>
+            <w:t xml:space="preserve"> ESII</w:t>
           </w:r>
           <w:r>
             <w:rPr>
@@ -4974,11 +5547,19 @@
           <w:r>
             <w:t xml:space="preserve">  </w:t>
           </w:r>
+          <w:proofErr w:type="spellStart"/>
           <w:r>
             <w:rPr>
               <w:lang w:val="pt-BR"/>
             </w:rPr>
-            <w:t>Version:</w:t>
+            <w:t>Version</w:t>
+          </w:r>
+          <w:proofErr w:type="spellEnd"/>
+          <w:r>
+            <w:rPr>
+              <w:lang w:val="pt-BR"/>
+            </w:rPr>
+            <w:t>:</w:t>
           </w:r>
           <w:r>
             <w:t xml:space="preserve">           &lt;1.0&gt;</w:t>
@@ -5006,9 +5587,19 @@
           <w:r>
             <w:fldChar w:fldCharType="separate"/>
           </w:r>
-          <w:r>
-            <w:t>Visão do Negócio</w:t>
-          </w:r>
+          <w:proofErr w:type="spellStart"/>
+          <w:r>
+            <w:t>Visão</w:t>
+          </w:r>
+          <w:proofErr w:type="spellEnd"/>
+          <w:r>
+            <w:t xml:space="preserve"> do </w:t>
+          </w:r>
+          <w:proofErr w:type="spellStart"/>
+          <w:r>
+            <w:t>Negócio</w:t>
+          </w:r>
+          <w:proofErr w:type="spellEnd"/>
           <w:r>
             <w:fldChar w:fldCharType="end"/>
           </w:r>
@@ -5041,7 +5632,49 @@
             <w:rPr>
               <w:lang w:val="pt-BR"/>
             </w:rPr>
-            <w:t>&lt;dd/mmm/yy&gt;</w:t>
+            <w:t>&lt;</w:t>
+          </w:r>
+          <w:proofErr w:type="spellStart"/>
+          <w:r>
+            <w:rPr>
+              <w:lang w:val="pt-BR"/>
+            </w:rPr>
+            <w:t>dd</w:t>
+          </w:r>
+          <w:proofErr w:type="spellEnd"/>
+          <w:r>
+            <w:rPr>
+              <w:lang w:val="pt-BR"/>
+            </w:rPr>
+            <w:t>/</w:t>
+          </w:r>
+          <w:proofErr w:type="spellStart"/>
+          <w:r>
+            <w:rPr>
+              <w:lang w:val="pt-BR"/>
+            </w:rPr>
+            <w:t>mmm</w:t>
+          </w:r>
+          <w:proofErr w:type="spellEnd"/>
+          <w:r>
+            <w:rPr>
+              <w:lang w:val="pt-BR"/>
+            </w:rPr>
+            <w:t>/</w:t>
+          </w:r>
+          <w:proofErr w:type="spellStart"/>
+          <w:r>
+            <w:rPr>
+              <w:lang w:val="pt-BR"/>
+            </w:rPr>
+            <w:t>yy</w:t>
+          </w:r>
+          <w:proofErr w:type="spellEnd"/>
+          <w:r>
+            <w:rPr>
+              <w:lang w:val="pt-BR"/>
+            </w:rPr>
+            <w:t>&gt;</w:t>
           </w:r>
         </w:p>
       </w:tc>
@@ -5068,7 +5701,35 @@
             <w:rPr>
               <w:lang w:val="pt-BR"/>
             </w:rPr>
-            <w:t>&lt;document identifier&gt;</w:t>
+            <w:t>&lt;</w:t>
+          </w:r>
+          <w:proofErr w:type="spellStart"/>
+          <w:r>
+            <w:rPr>
+              <w:lang w:val="pt-BR"/>
+            </w:rPr>
+            <w:t>document</w:t>
+          </w:r>
+          <w:proofErr w:type="spellEnd"/>
+          <w:r>
+            <w:rPr>
+              <w:lang w:val="pt-BR"/>
+            </w:rPr>
+            <w:t xml:space="preserve"> </w:t>
+          </w:r>
+          <w:proofErr w:type="spellStart"/>
+          <w:r>
+            <w:rPr>
+              <w:lang w:val="pt-BR"/>
+            </w:rPr>
+            <w:t>identifier</w:t>
+          </w:r>
+          <w:proofErr w:type="spellEnd"/>
+          <w:r>
+            <w:rPr>
+              <w:lang w:val="pt-BR"/>
+            </w:rPr>
+            <w:t>&gt;</w:t>
           </w:r>
         </w:p>
       </w:tc>
@@ -8604,10 +9265,6 @@
 </file>
 
 <file path=customXml/item1.xml><?xml version="1.0" encoding="utf-8"?>
-<b:Sources xmlns:b="http://schemas.openxmlformats.org/officeDocument/2006/bibliography" xmlns="http://schemas.openxmlformats.org/officeDocument/2006/bibliography" SelectedStyle="\APASixthEditionOfficeOnline.xsl" StyleName="APA" Version="6"/>
-</file>
-
-<file path=customXml/item2.xml><?xml version="1.0" encoding="utf-8"?>
 <ct:contentTypeSchema xmlns:ct="http://schemas.microsoft.com/office/2006/metadata/contentType" xmlns:ma="http://schemas.microsoft.com/office/2006/metadata/properties/metaAttributes" ct:_="" ma:_="" ma:contentTypeName="Documento" ma:contentTypeID="0x010100D567BC88D0EA554B9D35A3EA1F300FCA" ma:contentTypeVersion="8" ma:contentTypeDescription="Crie um novo documento." ma:contentTypeScope="" ma:versionID="d3de04709272ec63fe52e2d40b6a3b2a">
   <xsd:schema xmlns:xsd="http://www.w3.org/2001/XMLSchema" xmlns:xs="http://www.w3.org/2001/XMLSchema" xmlns:p="http://schemas.microsoft.com/office/2006/metadata/properties" xmlns:ns2="ba930f98-1c64-4d7c-9dbd-b037ef7f7a24" xmlns:ns3="e62f5f66-b479-429d-bedb-4697dba5feb2" targetNamespace="http://schemas.microsoft.com/office/2006/metadata/properties" ma:root="true" ma:fieldsID="3f729a8a70cb468f7525bfd373c7cc83" ns2:_="" ns3:_="">
     <xsd:import namespace="ba930f98-1c64-4d7c-9dbd-b037ef7f7a24"/>
@@ -8798,7 +9455,17 @@
 </ct:contentTypeSchema>
 </file>
 
+<file path=customXml/item2.xml><?xml version="1.0" encoding="utf-8"?>
+<b:Sources xmlns:b="http://schemas.openxmlformats.org/officeDocument/2006/bibliography" xmlns="http://schemas.openxmlformats.org/officeDocument/2006/bibliography" SelectedStyle="\APASixthEditionOfficeOnline.xsl" StyleName="APA" Version="6"/>
+</file>
+
 <file path=customXml/item3.xml><?xml version="1.0" encoding="utf-8"?>
+<p:properties xmlns:p="http://schemas.microsoft.com/office/2006/metadata/properties" xmlns:xsi="http://www.w3.org/2001/XMLSchema-instance" xmlns:pc="http://schemas.microsoft.com/office/infopath/2007/PartnerControls">
+  <documentManagement/>
+</p:properties>
+</file>
+
+<file path=customXml/item4.xml><?xml version="1.0" encoding="utf-8"?>
 <?mso-contentType ?>
 <FormTemplates xmlns="http://schemas.microsoft.com/sharepoint/v3/contenttype/forms">
   <Display>DocumentLibraryForm</Display>
@@ -8807,21 +9474,7 @@
 </FormTemplates>
 </file>
 
-<file path=customXml/item4.xml><?xml version="1.0" encoding="utf-8"?>
-<p:properties xmlns:p="http://schemas.microsoft.com/office/2006/metadata/properties" xmlns:xsi="http://www.w3.org/2001/XMLSchema-instance" xmlns:pc="http://schemas.microsoft.com/office/infopath/2007/PartnerControls">
-  <documentManagement/>
-</p:properties>
-</file>
-
 <file path=customXml/itemProps1.xml><?xml version="1.0" encoding="utf-8"?>
-<ds:datastoreItem xmlns:ds="http://schemas.openxmlformats.org/officeDocument/2006/customXml" ds:itemID="{D55E86C6-A673-4C95-8805-4B1672E65D01}">
-  <ds:schemaRefs>
-    <ds:schemaRef ds:uri="http://schemas.openxmlformats.org/officeDocument/2006/bibliography"/>
-  </ds:schemaRefs>
-</ds:datastoreItem>
-</file>
-
-<file path=customXml/itemProps2.xml><?xml version="1.0" encoding="utf-8"?>
 <ds:datastoreItem xmlns:ds="http://schemas.openxmlformats.org/officeDocument/2006/customXml" ds:itemID="{1D528C16-EDBC-404E-AA4C-B163F3046699}">
   <ds:schemaRefs>
     <ds:schemaRef ds:uri="http://schemas.microsoft.com/office/2006/metadata/contentType"/>
@@ -8840,19 +9493,27 @@
 </ds:datastoreItem>
 </file>
 
-<file path=customXml/itemProps3.xml><?xml version="1.0" encoding="utf-8"?>
-<ds:datastoreItem xmlns:ds="http://schemas.openxmlformats.org/officeDocument/2006/customXml" ds:itemID="{18EA3197-3160-41FF-A546-9691DEFA66FF}">
+<file path=customXml/itemProps2.xml><?xml version="1.0" encoding="utf-8"?>
+<ds:datastoreItem xmlns:ds="http://schemas.openxmlformats.org/officeDocument/2006/customXml" ds:itemID="{D55E86C6-A673-4C95-8805-4B1672E65D01}">
   <ds:schemaRefs>
-    <ds:schemaRef ds:uri="http://schemas.microsoft.com/sharepoint/v3/contenttype/forms"/>
+    <ds:schemaRef ds:uri="http://schemas.openxmlformats.org/officeDocument/2006/bibliography"/>
   </ds:schemaRefs>
 </ds:datastoreItem>
 </file>
 
-<file path=customXml/itemProps4.xml><?xml version="1.0" encoding="utf-8"?>
+<file path=customXml/itemProps3.xml><?xml version="1.0" encoding="utf-8"?>
 <ds:datastoreItem xmlns:ds="http://schemas.openxmlformats.org/officeDocument/2006/customXml" ds:itemID="{E40D4A78-B0D9-42DA-BD30-B9E9CAE9FAD8}">
   <ds:schemaRefs>
     <ds:schemaRef ds:uri="http://schemas.microsoft.com/office/2006/metadata/properties"/>
     <ds:schemaRef ds:uri="http://schemas.microsoft.com/office/infopath/2007/PartnerControls"/>
   </ds:schemaRefs>
 </ds:datastoreItem>
+</file>
+
+<file path=customXml/itemProps4.xml><?xml version="1.0" encoding="utf-8"?>
+<ds:datastoreItem xmlns:ds="http://schemas.openxmlformats.org/officeDocument/2006/customXml" ds:itemID="{18EA3197-3160-41FF-A546-9691DEFA66FF}">
+  <ds:schemaRefs>
+    <ds:schemaRef ds:uri="http://schemas.microsoft.com/sharepoint/v3/contenttype/forms"/>
+  </ds:schemaRefs>
+</ds:datastoreItem>
 </file>
</xml_diff>